<commit_message>
1 page for models, strengths/limitations of model DONE :smile:
</commit_message>
<xml_diff>
--- a/Noura Preliminary Exam/Models, Strengths and Limitations.docx
+++ b/Noura Preliminary Exam/Models, Strengths and Limitations.docx
@@ -43,6 +43,14 @@
       <w:bookmarkStart w:id="0" w:name="_Ref17031115"/>
       <w:r>
         <w:rPr>
+          <w:rFonts w:cstheme="minorHAnsi"/>
+          <w:sz w:val="22"/>
+          <w:szCs w:val="22"/>
+        </w:rPr>
+        <w:t xml:space="preserve"> </w:t>
+      </w:r>
+      <w:r>
+        <w:rPr>
           <w:rStyle w:val="FootnoteReference"/>
           <w:rFonts w:cstheme="minorHAnsi"/>
           <w:sz w:val="22"/>
@@ -65,15 +73,7 @@
           <w:sz w:val="22"/>
           <w:szCs w:val="22"/>
         </w:rPr>
-        <w:t xml:space="preserve">The acute stressor triggers the hypothalamic-pituitary-adrenal axis which </w:t>
-      </w:r>
-      <w:r>
-        <w:rPr>
-          <w:rFonts w:cstheme="minorHAnsi"/>
-          <w:sz w:val="22"/>
-          <w:szCs w:val="22"/>
-        </w:rPr>
-        <w:t>releases cortisol</w:t>
+        <w:t>The acute stressor triggers the hypothalamic-pituitary-adrenal axis which releases cortisol</w:t>
       </w:r>
       <w:r>
         <w:rPr>
@@ -146,6 +146,14 @@
           <w:sz w:val="22"/>
           <w:szCs w:val="22"/>
         </w:rPr>
+        <w:t xml:space="preserve"> </w:t>
+      </w:r>
+      <w:r>
+        <w:rPr>
+          <w:rFonts w:cstheme="minorHAnsi"/>
+          <w:sz w:val="22"/>
+          <w:szCs w:val="22"/>
+        </w:rPr>
         <w:fldChar w:fldCharType="begin"/>
       </w:r>
       <w:r>
@@ -169,11 +177,22 @@
           <w:sz w:val="22"/>
           <w:szCs w:val="22"/>
         </w:rPr>
+        <w:instrText xml:space="preserve"> \* MERGEFORMAT </w:instrText>
+      </w:r>
+      <w:r>
+        <w:rPr>
+          <w:rFonts w:cstheme="minorHAnsi"/>
+          <w:sz w:val="22"/>
+          <w:szCs w:val="22"/>
+        </w:rPr>
         <w:fldChar w:fldCharType="separate"/>
       </w:r>
       <w:r>
         <w:rPr>
           <w:rStyle w:val="FootnoteReference"/>
+          <w:rFonts w:cstheme="minorHAnsi"/>
+          <w:sz w:val="22"/>
+          <w:szCs w:val="22"/>
         </w:rPr>
         <w:t>1</w:t>
       </w:r>
@@ -207,7 +226,7 @@
           <w:sz w:val="22"/>
           <w:szCs w:val="22"/>
         </w:rPr>
-        <w:instrText>ADDIN CSL_CITATION {"citationItems":[{"id":"ITEM-1","itemData":{"ISSN":"2168-3492","PMID":"23584113","abstract":"Stress has long been suggested to be an important correlate of uncontrolled drinking and relapse. An important hormonal response system to stress-the hypothalamic-pituitary-adrenal (HPA) axis-may be involved in this process, particularly stress hormones known as glucocorticoids and primarily cortisol. The actions of this hormone system normally are tightly regulated to ensure that the body can respond quickly to stressful events and return to a normal state just as rapidly. The main determinants of HPA axis activity are genetic background, early-life environment, and current life stress. Alterations in HPA axis regulation are associated with problematic alcohol use and dependence; however, the nature of this dysregulation appears to vary with respect to stage of alcohol dependence. Much of this research has focused specifically on the role of cortisol in the risk for, development of, and relapse to chronic alcohol use. These studies found that cortisol can interact with the brain's reward system, which may contribute to alcohol's reinforcing effects. Cortisol also can influence a person's cognitive processes, promoting habit-based learning, which may contribute to habit formation and risk of relapse. Finally, cortisol levels during abstinence may be useful clinical indicators of relapse vulnerability in alcohol-dependent people.","author":[{"dropping-particle":"","family":"Stephens","given":"Mary Ann C","non-dropping-particle":"","parse-names":false,"suffix":""},{"dropping-particle":"","family":"Wand","given":"Gary","non-dropping-particle":"","parse-names":false,"suffix":""}],"container-title":"Alcohol research : current reviews","id":"ITEM-1","issue":"4","issued":{"date-parts":[["2012"]]},"page":"468-83","publisher":"National Institute on Alcohol Abuse and Alcoholism","title":"Stress and the HPA axis: role of glucocorticoids in alcohol dependence.","type":"article-journal","volume":"34"},"uris":["http://www.mendeley.com/documents/?uuid=688ab10f-4d76-388e-9612-fb1561774ba5"]}],"mendeley":{"formattedCitation":"(Stephens &amp; Wand, 2012)","plainTextFormattedCitation":"(Stephens &amp; Wand, 2012)"},"properties":{"noteIndex":0},"schema":"https://github.com/citation-style-language/schema/raw/master/csl-citation.json"}</w:instrText>
+        <w:instrText>ADDIN CSL_CITATION {"citationItems":[{"id":"ITEM-1","itemData":{"ISSN":"2168-3492","PMID":"23584113","abstract":"Stress has long been suggested to be an important correlate of uncontrolled drinking and relapse. An important hormonal response system to stress-the hypothalamic-pituitary-adrenal (HPA) axis-may be involved in this process, particularly stress hormones known as glucocorticoids and primarily cortisol. The actions of this hormone system normally are tightly regulated to ensure that the body can respond quickly to stressful events and return to a normal state just as rapidly. The main determinants of HPA axis activity are genetic background, early-life environment, and current life stress. Alterations in HPA axis regulation are associated with problematic alcohol use and dependence; however, the nature of this dysregulation appears to vary with respect to stage of alcohol dependence. Much of this research has focused specifically on the role of cortisol in the risk for, development of, and relapse to chronic alcohol use. These studies found that cortisol can interact with the brain's reward system, which may contribute to alcohol's reinforcing effects. Cortisol also can influence a person's cognitive processes, promoting habit-based learning, which may contribute to habit formation and risk of relapse. Finally, cortisol levels during abstinence may be useful clinical indicators of relapse vulnerability in alcohol-dependent people.","author":[{"dropping-particle":"","family":"Stephens","given":"Mary Ann C","non-dropping-particle":"","parse-names":false,"suffix":""},{"dropping-particle":"","family":"Wand","given":"Gary","non-dropping-particle":"","parse-names":false,"suffix":""}],"container-title":"Alcohol research : current reviews","id":"ITEM-1","issue":"4","issued":{"date-parts":[["2012"]]},"page":"468-83","publisher":"National Institute on Alcohol Abuse and Alcoholism","title":"Stress and the HPA axis: role of glucocorticoids in alcohol dependence.","type":"article-journal","volume":"34"},"uris":["http://www.mendeley.com/documents/?uuid=688ab10f-4d76-388e-9612-fb1561774ba5"]}],"mendeley":{"formattedCitation":"(Stephens &amp; Wand, 2012)","plainTextFormattedCitation":"(Stephens &amp; Wand, 2012)","previouslyFormattedCitation":"(Stephens &amp; Wand, 2012)"},"properties":{"noteIndex":0},"schema":"https://github.com/citation-style-language/schema/raw/master/csl-citation.json"}</w:instrText>
       </w:r>
       <w:r>
         <w:rPr>
@@ -581,15 +600,47 @@
           <w:sz w:val="22"/>
           <w:szCs w:val="22"/>
         </w:rPr>
-        <w:t xml:space="preserve">dexamethasone, a synthetic cortisol substrate used to mimic chronic stress, </w:t>
-      </w:r>
-      <w:r>
-        <w:rPr>
-          <w:rFonts w:cstheme="minorHAnsi"/>
-          <w:sz w:val="22"/>
-          <w:szCs w:val="22"/>
-        </w:rPr>
-        <w:t xml:space="preserve">affects placentation prior to the development of the placenta and </w:t>
+        <w:t xml:space="preserve">dexamethasone, a </w:t>
+      </w:r>
+      <w:r>
+        <w:rPr>
+          <w:rFonts w:cstheme="minorHAnsi"/>
+          <w:sz w:val="22"/>
+          <w:szCs w:val="22"/>
+        </w:rPr>
+        <w:t>potent s</w:t>
+      </w:r>
+      <w:r>
+        <w:rPr>
+          <w:rFonts w:cstheme="minorHAnsi"/>
+          <w:sz w:val="22"/>
+          <w:szCs w:val="22"/>
+        </w:rPr>
+        <w:t xml:space="preserve">ynthetic cortisol substrate used to mimic chronic stress, </w:t>
+      </w:r>
+      <w:r>
+        <w:rPr>
+          <w:rFonts w:cstheme="minorHAnsi"/>
+          <w:sz w:val="22"/>
+          <w:szCs w:val="22"/>
+        </w:rPr>
+        <w:t xml:space="preserve">affects placentation prior to the </w:t>
+      </w:r>
+      <w:r>
+        <w:rPr>
+          <w:rFonts w:cstheme="minorHAnsi"/>
+          <w:sz w:val="22"/>
+          <w:szCs w:val="22"/>
+        </w:rPr>
+        <w:t xml:space="preserve">full </w:t>
+      </w:r>
+      <w:r>
+        <w:rPr>
+          <w:rFonts w:cstheme="minorHAnsi"/>
+          <w:sz w:val="22"/>
+          <w:szCs w:val="22"/>
+        </w:rPr>
+        <w:t xml:space="preserve">development of the placenta and </w:t>
       </w:r>
       <w:r>
         <w:rPr>
@@ -677,21 +728,38 @@
       <w:pPr>
         <w:pStyle w:val="Heading2"/>
         <w:rPr>
+          <w:rFonts w:asciiTheme="minorHAnsi" w:hAnsiTheme="minorHAnsi" w:cstheme="minorHAnsi"/>
           <w:vertAlign w:val="superscript"/>
         </w:rPr>
       </w:pPr>
       <w:r>
+        <w:rPr>
+          <w:rFonts w:asciiTheme="minorHAnsi" w:hAnsiTheme="minorHAnsi" w:cstheme="minorHAnsi"/>
+        </w:rPr>
         <w:t>Figure 1: the HPA axis from “Know your brain: HPA</w:t>
       </w:r>
       <w:r>
+        <w:rPr>
+          <w:rFonts w:asciiTheme="minorHAnsi" w:hAnsiTheme="minorHAnsi" w:cstheme="minorHAnsi"/>
+        </w:rPr>
         <w:t xml:space="preserve"> axis”</w:t>
       </w:r>
       <w:r>
+        <w:rPr>
+          <w:rFonts w:asciiTheme="minorHAnsi" w:hAnsiTheme="minorHAnsi" w:cstheme="minorHAnsi"/>
+        </w:rPr>
         <w:t>, 2014</w:t>
       </w:r>
       <w:r>
         <w:rPr>
+          <w:rFonts w:asciiTheme="minorHAnsi" w:hAnsiTheme="minorHAnsi" w:cstheme="minorHAnsi"/>
+        </w:rPr>
+        <w:t xml:space="preserve"> </w:t>
+      </w:r>
+      <w:r>
+        <w:rPr>
           <w:rStyle w:val="FootnoteReference"/>
+          <w:rFonts w:asciiTheme="minorHAnsi" w:hAnsiTheme="minorHAnsi" w:cstheme="minorHAnsi"/>
         </w:rPr>
         <w:footnoteReference w:id="2"/>
       </w:r>
@@ -765,42 +833,6 @@
     </w:p>
     <w:p>
       <w:pPr>
-        <w:rPr>
-          <w:rFonts w:cstheme="minorHAnsi"/>
-          <w:sz w:val="22"/>
-          <w:szCs w:val="22"/>
-        </w:rPr>
-      </w:pPr>
-    </w:p>
-    <w:p>
-      <w:pPr>
-        <w:rPr>
-          <w:rFonts w:cstheme="minorHAnsi"/>
-          <w:sz w:val="22"/>
-          <w:szCs w:val="22"/>
-        </w:rPr>
-      </w:pPr>
-    </w:p>
-    <w:p>
-      <w:pPr>
-        <w:rPr>
-          <w:rFonts w:cstheme="minorHAnsi"/>
-          <w:sz w:val="22"/>
-          <w:szCs w:val="22"/>
-        </w:rPr>
-      </w:pPr>
-    </w:p>
-    <w:p>
-      <w:pPr>
-        <w:rPr>
-          <w:rFonts w:cstheme="minorHAnsi"/>
-          <w:sz w:val="22"/>
-          <w:szCs w:val="22"/>
-        </w:rPr>
-      </w:pPr>
-    </w:p>
-    <w:p>
-      <w:pPr>
         <w:pStyle w:val="Heading1"/>
         <w:rPr>
           <w:rFonts w:asciiTheme="minorHAnsi" w:hAnsiTheme="minorHAnsi" w:cstheme="minorHAnsi"/>
@@ -810,74 +842,750 @@
         <w:rPr>
           <w:rFonts w:asciiTheme="minorHAnsi" w:hAnsiTheme="minorHAnsi" w:cstheme="minorHAnsi"/>
         </w:rPr>
+        <w:lastRenderedPageBreak/>
         <w:t>mTORC1 Hyperactivation as a Model of Obesity</w:t>
       </w:r>
     </w:p>
     <w:p>
       <w:pPr>
-        <w:rPr>
-          <w:rFonts w:cstheme="minorHAnsi"/>
-        </w:rPr>
-      </w:pPr>
-      <w:r>
-        <w:rPr>
-          <w:rFonts w:cstheme="minorHAnsi"/>
-        </w:rPr>
-        <w:t xml:space="preserve">Placenta: </w:t>
-      </w:r>
-      <w:r>
-        <w:rPr>
-          <w:rFonts w:cstheme="minorHAnsi"/>
-        </w:rPr>
-        <w:t xml:space="preserve">As the majority of papers found increased placental mTORC1 activity in placentas from obese females (human and mouse studies cite), then this model further elucidates exact mechanisms of mTORC1 without the confounding variables in the mother (hormone changes, insulin resistance, increased maternal nutrient availability…). Strengths: better understand the role of mTORC1 as it has been implicated as the main driver of fetal growth in obesity. Limitations: does not replicate maternal obesity since we do not alter maternal health (hormones, fat mass, insulin sensitivity.) </w:t>
-      </w:r>
-    </w:p>
-    <w:p>
-      <w:pPr>
-        <w:rPr>
-          <w:rFonts w:cstheme="minorHAnsi"/>
-        </w:rPr>
-      </w:pPr>
-    </w:p>
-    <w:p>
-      <w:pPr>
-        <w:rPr>
-          <w:rFonts w:cstheme="minorHAnsi"/>
-        </w:rPr>
-      </w:pPr>
-    </w:p>
-    <w:p>
-      <w:pPr>
-        <w:rPr>
-          <w:rFonts w:cstheme="minorHAnsi"/>
-        </w:rPr>
-      </w:pPr>
-      <w:r>
-        <w:rPr>
-          <w:rFonts w:cstheme="minorHAnsi"/>
-        </w:rPr>
-        <w:t xml:space="preserve">Adipocytes?? For </w:t>
-      </w:r>
-      <w:proofErr w:type="spellStart"/>
-      <w:r>
-        <w:rPr>
-          <w:rFonts w:cstheme="minorHAnsi"/>
-        </w:rPr>
-        <w:t>aTSC</w:t>
-      </w:r>
-      <w:proofErr w:type="spellEnd"/>
-      <w:r>
-        <w:rPr>
-          <w:rFonts w:cstheme="minorHAnsi"/>
-        </w:rPr>
-        <w:t xml:space="preserve"> mammary glands</w:t>
-      </w:r>
+        <w:pStyle w:val="Heading2"/>
+        <w:rPr>
+          <w:rFonts w:asciiTheme="minorHAnsi" w:hAnsiTheme="minorHAnsi" w:cstheme="minorHAnsi"/>
+        </w:rPr>
+      </w:pPr>
+      <w:r>
+        <w:rPr>
+          <w:rFonts w:asciiTheme="minorHAnsi" w:hAnsiTheme="minorHAnsi" w:cstheme="minorHAnsi"/>
+        </w:rPr>
+        <w:t>Placental mTORC1</w:t>
+      </w:r>
+    </w:p>
+    <w:p>
+      <w:pPr>
+        <w:rPr>
+          <w:rFonts w:cstheme="minorHAnsi"/>
+          <w:sz w:val="22"/>
+          <w:szCs w:val="22"/>
+        </w:rPr>
+      </w:pPr>
+      <w:r>
+        <w:rPr>
+          <w:rFonts w:cstheme="minorHAnsi"/>
+          <w:sz w:val="22"/>
+          <w:szCs w:val="22"/>
+        </w:rPr>
+        <w:t>Mechanistic target of rapamycin 1 (</w:t>
+      </w:r>
+      <w:r>
+        <w:rPr>
+          <w:rFonts w:cstheme="minorHAnsi"/>
+          <w:sz w:val="22"/>
+          <w:szCs w:val="22"/>
+        </w:rPr>
+        <w:t>mTORC1</w:t>
+      </w:r>
+      <w:r>
+        <w:rPr>
+          <w:rFonts w:cstheme="minorHAnsi"/>
+          <w:sz w:val="22"/>
+          <w:szCs w:val="22"/>
+        </w:rPr>
+        <w:t>)</w:t>
+      </w:r>
+      <w:r>
+        <w:rPr>
+          <w:rFonts w:cstheme="minorHAnsi"/>
+          <w:sz w:val="22"/>
+          <w:szCs w:val="22"/>
+        </w:rPr>
+        <w:t xml:space="preserve"> is a crucial nutrient sensor that plays a role in integrating maternal and fetal signals to ensure adequate nutrient transport to the fetus through the placenta </w:t>
+      </w:r>
+      <w:r>
+        <w:rPr>
+          <w:rFonts w:cstheme="minorHAnsi"/>
+          <w:sz w:val="22"/>
+          <w:szCs w:val="22"/>
+        </w:rPr>
+        <w:fldChar w:fldCharType="begin" w:fldLock="1"/>
+      </w:r>
+      <w:r>
+        <w:rPr>
+          <w:rFonts w:cstheme="minorHAnsi"/>
+          <w:sz w:val="22"/>
+          <w:szCs w:val="22"/>
+        </w:rPr>
+        <w:instrText>ADDIN CSL_CITATION {"citationItems":[{"id":"ITEM-1","itemData":{"DOI":"10.1113/jphysiol.2007.129676","ISSN":"0022-3751","PMID":"17463046","abstract":"Pathological fetal growth is associated with perinatal morbidity and the development of diabetes and cardiovascular disease later in life. Placental nutrient transport is a primary determinant of fetal growth. In human intrauterine growth restriction (IUGR) the activity of key placental amino acid transporters, such as systems A and L, is decreased. However the mechanisms regulating placental nutrient transporters are poorly understood. We tested the hypothesis that the mammalian target of rapamycin (mTOR) signalling pathway regulates amino acid transport in the human placenta and that the activity of the placental mTOR pathway is reduced in IUGR. Using immunohistochemistry and culture of trophoblast cells, we show for the first time that the mTOR protein is expressed in the transporting epithelium of the human placenta. We further demonstrate that placental mTOR regulates activity of the l-amino acid transporter, but not system A or taurine transporters, by determining the mediated uptake of isotope-labelled leucine, methylaminoisobutyric acid and taurine in primary villous fragments after inhibition of mTOR using rapamycin. The protein expression of placental phospho-S6K1 (Thr-389), a measure of the activity of the mTOR signalling pathway, was markedly reduced in placentas obtained from pregnancies complicated by IUGR. These data identify mTOR as an important regulator of placental amino acid transport, and provide a mechanism for the changes in placental leucine transport in IUGR previously demonstrated in humans. We propose that mTOR functions as a placental nutrient sensor, matching fetal growth with maternal nutrient availability by regulating placental nutrient transport.","author":[{"dropping-particle":"","family":"Roos","given":"Sara","non-dropping-particle":"","parse-names":false,"suffix":""},{"dropping-particle":"","family":"Jansson","given":"Nina","non-dropping-particle":"","parse-names":false,"suffix":""},{"dropping-particle":"","family":"Palmberg","given":"Isabelle","non-dropping-particle":"","parse-names":false,"suffix":""},{"dropping-particle":"","family":"Säljö","given":"Karin","non-dropping-particle":"","parse-names":false,"suffix":""},{"dropping-particle":"","family":"Powell","given":"Theresa L","non-dropping-particle":"","parse-names":false,"suffix":""},{"dropping-particle":"","family":"Jansson","given":"Thomas","non-dropping-particle":"","parse-names":false,"suffix":""}],"container-title":"The Journal of physiology","id":"ITEM-1","issue":"Pt 1","issued":{"date-parts":[["2007","7","1"]]},"page":"449-59","publisher":"Wiley-Blackwell","title":"Mammalian target of rapamycin in the human placenta regulates leucine transport and is down-regulated in restricted fetal growth.","type":"article-journal","volume":"582"},"uris":["http://www.mendeley.com/documents/?uuid=6eebef1e-e594-30c0-a068-b870aea11f85"]},{"id":"ITEM-2","itemData":{"DOI":"10.1016/J.PLACENTA.2005.02.004","ISSN":"0143-4004","abstract":"The proliferation and differentiation of trophoblast cells is under the control of a variety of hormones and growth factors and is influenced by nutrient availability. The intracellular signaling pathways acting downstream of these mitogenic factors and nutrients to regulate trophoblast proliferation and placental development are poorly understood. Immortalized human trophoblast cells were used (HTR-8/SVneo) to investigate trophoblast proliferation in response to angiopoietin-2 (Ang-2), a major angiogenic factor and glucose (a major nutrient). Trophoblast cell proliferation was induced through activation of the phosphatidylinositol-3 (PI-3) kinase and the mammalian target of rapamycin (mTOR) signaling pathways, following Tie-2 receptor activation. Glucose also stimulated trophoblast cell proliferation through mTOR signaling. Ang-2 activated mTOR via PI-3 kinase-dependent signaling; whereas glucose-mediated mTOR activation was PI-3 kinase-independent and involved a novel nutrient sensor, glutamine fructose-6-phosphate amidotransferase (GFAT). Metabolites of the GFAT reaction acted upstream of mTOR and functioned as a nutrient sensor to regulate trophoblast cell proliferation in response to glucose. Overall, the results show that growth factor and nutrient signaling converge at tuberin, an upstream regulator of mTOR and that mTOR functions as an important placental growth signaling sensor. These results are the first to link mTOR with GFAT metabolites as nutrient sensors for trophoblast cell proliferation.","author":[{"dropping-particle":"","family":"Wen","given":"H.Y.","non-dropping-particle":"","parse-names":false,"suffix":""},{"dropping-particle":"","family":"Abbasi","given":"S.","non-dropping-particle":"","parse-names":false,"suffix":""},{"dropping-particle":"","family":"Kellems","given":"R.E.","non-dropping-particle":"","parse-names":false,"suffix":""},{"dropping-particle":"","family":"Xia","given":"Y.","non-dropping-particle":"","parse-names":false,"suffix":""}],"container-title":"Placenta","id":"ITEM-2","issued":{"date-parts":[["2005","4","1"]]},"page":"S63-S69","publisher":"W.B. Saunders","title":"mTOR: A placental growth signaling sensor","type":"article-journal","volume":"26"},"uris":["http://www.mendeley.com/documents/?uuid=90c2ffc2-2228-3cb8-a796-aa08cd73c5fe"]},{"id":"ITEM-3","itemData":{"DOI":"10.1042/CS20110378","ISSN":"1470-8736","PMID":"21992080","abstract":"DEPTOR [DEP-domain-containing and mTOR (mammalian target of rapamycin)-interacting protein] is a modulator of mTOR signalling that binds to mTORC (mTOR complex) 1 and mTORC2. However, to date, the precise functions of DEPTOR are not fully elucidated, particularly in reproductive tissues where mTOR acts as a placental nutrient sensor. Pregnancy is associated with major physiological and psychosocial changes and adaptation to these changes is crucial for normal fetal development. In the present study, we tested the hypothesis that maternal stress can affect mTOR signalling at term, and, as a result, influence placental growth. We first investigated the expression of DEPTOR, mTOR, rictor (rapamycin-insensitive companion of mTOR) and raptor (regulatory associated protein of mTOR) from human placentas (n=23) using Q-PCR (quantitative PCR), and correlated these data to days of pregnancy and maternal stress, as well as placental and fetal weight. Maternal and fetal cortisol levels were also measured. JEG-3 and BeWo cells, used as placental in vitro models, were treated with cortisol and DEPTOR expression was assessed using Q-PCR. DEPTOR appears to be the predominant transcript in the human placenta compared with mTOR, rictor and raptor in both term (n=13) and preterm (n=10) placentas as assessed by Q-PCR. There was a significantly lower level only of log-DEPTOR gene expression in the high stress group (-1.34) than in the low stress group (0.07; t₂₀=2.41, P=0.026). Interestingly, mothers with high stress had significantly elevated levels of cortisol (8555 pg/ml) compared with those with low stress (4900 pg/ml). We then tested the hypothesis that cortisol can directly affect DEPTOR expression. When BeWo cells were treated with cortisol 10, 100 and 1000 nM, the expression of DEPTOR was significantly down-regulated by 50, 41 and 39% (all P&lt;0.05) respectively when compared with basal levels. Treatment of JEG-3 cells with cortisol, led to a significant decrease of DEPTOR expression at 100 nM (39%, P&lt;0.05) and at 1000 nM (73%, P&lt;0.01). These novel findings are indicative of a higher order of complexity of DEPTOR signalling in the human placenta that is affected by maternal stress, which could affect pregnancy outcome.","author":[{"dropping-particle":"","family":"Mparmpakas","given":"Dionisis","non-dropping-particle":"","parse-names":false,"suffix":""},{"dropping-particle":"","family":"Zachariades","given":"Elena","non-dropping-particle":"","parse-names":false,"suffix":""},{"dropping-particle":"","family":"Goumenou","given":"Anastasia","non-dropping-particle":"","parse-names":false,"suffix":""},{"dropping-particle":"","family":"Gidron","given":"Yori","non-dropping-particle":"","parse-names":false,"suffix":""},{"dropping-particle":"","family":"Karteris","given":"Emmanouil","non-dropping-particle":"","parse-names":false,"suffix":""}],"container-title":"Clinical science (London, England : 1979)","id":"ITEM-3","issue":"7","issued":{"date-parts":[["2012","4"]]},"page":"349-59","publisher":"Portland Press Ltd","title":"Placental DEPTOR as a stress sensor during pregnancy.","type":"article-journal","volume":"122"},"uris":["http://www.mendeley.com/documents/?uuid=30e258d9-529d-3c26-ab9a-7621d9c18e1a"]},{"id":"ITEM-4","itemData":{"DOI":"10.1097/GRF.0b013e3182993a2e","ISSN":"1532-5520","PMID":"23703224","abstract":"Altered maternal nutrition and metabolism, restricted utero-placental blood flow, and other perturbations in the maternal compartment may disturb critical periods of fetal development resulting in increased susceptibility to develop disease in childhood and adult life. In response to these perturbations, changes in placental structure and function occur, which influence the supply of nutrients, oxygen, and methyl donors and alter the secretion of hormones and other signaling molecules into the fetal circulation. Thus, the placenta plays a critical role in modulating maternal-fetal resource allocation, thereby affecting fetal growth and the long-term health of the offspring.","author":[{"dropping-particle":"","family":"Jansson","given":"Thomas","non-dropping-particle":"","parse-names":false,"suffix":""},{"dropping-particle":"","family":"Powell","given":"Theresa L","non-dropping-particle":"","parse-names":false,"suffix":""}],"container-title":"Clinical obstetrics and gynecology","id":"ITEM-4","issue":"3","issued":{"date-parts":[["2013","9"]]},"page":"591-601","publisher":"NIH Public Access","title":"Role of placental nutrient sensing in developmental programming.","type":"article-journal","volume":"56"},"uris":["http://www.mendeley.com/documents/?uuid=339a8922-f9d3-33cf-b59a-ce95fac89564"]}],"mendeley":{"formattedCitation":"(Wen &lt;i&gt;et al.&lt;/i&gt;, 2005; Roos &lt;i&gt;et al.&lt;/i&gt;, 2007; Mparmpakas &lt;i&gt;et al.&lt;/i&gt;, 2012; Jansson &amp; Powell, 2013)","plainTextFormattedCitation":"(Wen et al., 2005; Roos et al., 2007; Mparmpakas et al., 2012; Jansson &amp; Powell, 2013)","previouslyFormattedCitation":"(Wen &lt;i&gt;et al.&lt;/i&gt;, 2005; Roos &lt;i&gt;et al.&lt;/i&gt;, 2007; Mparmpakas &lt;i&gt;et al.&lt;/i&gt;, 2012; Jansson &amp; Powell, 2013)"},"properties":{"noteIndex":0},"schema":"https://github.com/citation-style-language/schema/raw/master/csl-citation.json"}</w:instrText>
+      </w:r>
+      <w:r>
+        <w:rPr>
+          <w:rFonts w:cstheme="minorHAnsi"/>
+          <w:sz w:val="22"/>
+          <w:szCs w:val="22"/>
+        </w:rPr>
+        <w:fldChar w:fldCharType="separate"/>
+      </w:r>
+      <w:r>
+        <w:rPr>
+          <w:rFonts w:cstheme="minorHAnsi"/>
+          <w:noProof/>
+          <w:sz w:val="22"/>
+          <w:szCs w:val="22"/>
+        </w:rPr>
+        <w:t xml:space="preserve">(Wen </w:t>
+      </w:r>
+      <w:r>
+        <w:rPr>
+          <w:rFonts w:cstheme="minorHAnsi"/>
+          <w:i/>
+          <w:noProof/>
+          <w:sz w:val="22"/>
+          <w:szCs w:val="22"/>
+        </w:rPr>
+        <w:t>et al.</w:t>
+      </w:r>
+      <w:r>
+        <w:rPr>
+          <w:rFonts w:cstheme="minorHAnsi"/>
+          <w:noProof/>
+          <w:sz w:val="22"/>
+          <w:szCs w:val="22"/>
+        </w:rPr>
+        <w:t xml:space="preserve">, 2005; Roos </w:t>
+      </w:r>
+      <w:r>
+        <w:rPr>
+          <w:rFonts w:cstheme="minorHAnsi"/>
+          <w:i/>
+          <w:noProof/>
+          <w:sz w:val="22"/>
+          <w:szCs w:val="22"/>
+        </w:rPr>
+        <w:t>et al.</w:t>
+      </w:r>
+      <w:r>
+        <w:rPr>
+          <w:rFonts w:cstheme="minorHAnsi"/>
+          <w:noProof/>
+          <w:sz w:val="22"/>
+          <w:szCs w:val="22"/>
+        </w:rPr>
+        <w:t xml:space="preserve">, 2007; Mparmpakas </w:t>
+      </w:r>
+      <w:r>
+        <w:rPr>
+          <w:rFonts w:cstheme="minorHAnsi"/>
+          <w:i/>
+          <w:noProof/>
+          <w:sz w:val="22"/>
+          <w:szCs w:val="22"/>
+        </w:rPr>
+        <w:t>et al.</w:t>
+      </w:r>
+      <w:r>
+        <w:rPr>
+          <w:rFonts w:cstheme="minorHAnsi"/>
+          <w:noProof/>
+          <w:sz w:val="22"/>
+          <w:szCs w:val="22"/>
+        </w:rPr>
+        <w:t>, 2012; Jansson &amp; Powell, 2013)</w:t>
+      </w:r>
+      <w:r>
+        <w:rPr>
+          <w:rFonts w:cstheme="minorHAnsi"/>
+          <w:sz w:val="22"/>
+          <w:szCs w:val="22"/>
+        </w:rPr>
+        <w:fldChar w:fldCharType="end"/>
+      </w:r>
+      <w:r>
+        <w:rPr>
+          <w:rFonts w:cstheme="minorHAnsi"/>
+          <w:sz w:val="22"/>
+          <w:szCs w:val="22"/>
+        </w:rPr>
+        <w:t>.</w:t>
+      </w:r>
+      <w:r>
+        <w:rPr>
+          <w:rFonts w:cstheme="minorHAnsi"/>
+          <w:sz w:val="22"/>
+          <w:szCs w:val="22"/>
+        </w:rPr>
+        <w:t xml:space="preserve"> </w:t>
+      </w:r>
+      <w:r>
+        <w:rPr>
+          <w:rFonts w:cstheme="minorHAnsi"/>
+          <w:sz w:val="22"/>
+          <w:szCs w:val="22"/>
+        </w:rPr>
+        <w:t>mTORC</w:t>
+      </w:r>
+      <w:r>
+        <w:rPr>
+          <w:rFonts w:cstheme="minorHAnsi"/>
+          <w:sz w:val="22"/>
+          <w:szCs w:val="22"/>
+        </w:rPr>
+        <w:t xml:space="preserve">1 </w:t>
+      </w:r>
+      <w:r>
+        <w:rPr>
+          <w:rFonts w:cstheme="minorHAnsi"/>
+          <w:sz w:val="22"/>
+          <w:szCs w:val="22"/>
+        </w:rPr>
+        <w:t xml:space="preserve">has been identified as being upregulated in obesity and was implicated </w:t>
+      </w:r>
+      <w:r>
+        <w:rPr>
+          <w:rFonts w:cstheme="minorHAnsi"/>
+          <w:sz w:val="22"/>
+          <w:szCs w:val="22"/>
+        </w:rPr>
+        <w:t>as the main driver of</w:t>
+      </w:r>
+      <w:r>
+        <w:rPr>
+          <w:rFonts w:cstheme="minorHAnsi"/>
+          <w:sz w:val="22"/>
+          <w:szCs w:val="22"/>
+        </w:rPr>
+        <w:t xml:space="preserve"> offspring phenotype </w:t>
+      </w:r>
+      <w:r>
+        <w:rPr>
+          <w:rFonts w:cstheme="minorHAnsi"/>
+          <w:sz w:val="22"/>
+          <w:szCs w:val="22"/>
+        </w:rPr>
+        <w:t>in maternal obesity</w:t>
+      </w:r>
+      <w:r>
+        <w:rPr>
+          <w:rFonts w:cstheme="minorHAnsi"/>
+          <w:sz w:val="22"/>
+          <w:szCs w:val="22"/>
+        </w:rPr>
+        <w:t xml:space="preserve"> </w:t>
+      </w:r>
+      <w:r>
+        <w:rPr>
+          <w:rFonts w:cstheme="minorHAnsi"/>
+          <w:sz w:val="22"/>
+          <w:szCs w:val="22"/>
+        </w:rPr>
+        <w:fldChar w:fldCharType="begin" w:fldLock="1"/>
+      </w:r>
+      <w:r>
+        <w:rPr>
+          <w:rFonts w:cstheme="minorHAnsi"/>
+          <w:sz w:val="22"/>
+          <w:szCs w:val="22"/>
+        </w:rPr>
+        <w:instrText>ADDIN CSL_CITATION {"citationItems":[{"id":"ITEM-1","itemData":{"DOI":"10.1210/jc.2012-2667","ISSN":"0021-972X","PMID":"23150676","abstract":"CONTEXT Babies of obese women are often large at birth, which is associated with perinatal complications and metabolic syndrome later in life. The mechanisms linking maternal obesity to fetal overgrowth are largely unknown. OBJECTIVE We tested the hypothesis that placental insulin/IGF-I and mammalian target of rapamycin (mTOR) signaling is activated and amino acid transporter activity is increased in large babies of obese women. DESIGN AND SETTING Pregnant women were recruited prospectively for collection of placental tissue at a university hospital and academic biomedical center. PATIENTS OR OTHER PARTICIPANTS Twenty-three Swedish pregnant women with first trimester body mass index ranging from 18.5 to 44.9 kg/m(2) and with uncomplicated pregnancies participated in the study. INTERVENTIONS There were no interventions. MAIN OUTCOME MEASURES We determined the phosphorylation of key signaling molecules (including Akt, IRS-1, S6K1, 4EBP-1, RPS6, and AMPK) in the placental insulin/IGF-I, AMPK, and mTOR signaling pathways. The activity and protein expression of the amino acid transporter systems A and L were measured in syncytiotrophoblast microvillous plasma membranes. RESULTS Birth weights (range, 3025-4235 g) were positively correlated to maternal body mass index (P &lt; 0.05). The activity of placental insulin/IGF-I and mTOR signaling was positively correlated (P &lt; 0.001), whereas AMPK phosphorylation was inversely (P &lt; 0.05) correlated to birth weight. Microvillous plasma membrane system A, but not system L, activity and protein expression of the system A isoform SNAT2 were positively correlated to birth weight (P &lt; 0.001). CONCLUSIONS Up-regulation of specific placental amino acid transporter isoforms may contribute to fetal overgrowth in maternal obesity. This effect may be mediated by activation of insulin/IGF-I and mTOR signaling pathways, which are positive regulators of placental amino acid transporters.","author":[{"dropping-particle":"","family":"Jansson","given":"Nina","non-dropping-particle":"","parse-names":false,"suffix":""},{"dropping-particle":"","family":"Rosario","given":"Fredrick J.","non-dropping-particle":"","parse-names":false,"suffix":""},{"dropping-particle":"","family":"Gaccioli","given":"Francesca","non-dropping-particle":"","parse-names":false,"suffix":""},{"dropping-particle":"","family":"Lager","given":"Susanne","non-dropping-particle":"","parse-names":false,"suffix":""},{"dropping-particle":"","family":"Jones","given":"Helen N.","non-dropping-particle":"","parse-names":false,"suffix":""},{"dropping-particle":"","family":"Roos","given":"Sara","non-dropping-particle":"","parse-names":false,"suffix":""},{"dropping-particle":"","family":"Jansson","given":"Thomas","non-dropping-particle":"","parse-names":false,"suffix":""},{"dropping-particle":"","family":"Powell","given":"Theresa L.","non-dropping-particle":"","parse-names":false,"suffix":""}],"container-title":"The Journal of Clinical Endocrinology &amp; Metabolism","id":"ITEM-1","issue":"1","issued":{"date-parts":[["2013","1"]]},"page":"105-113","title":"Activation of Placental mTOR Signaling and Amino Acid Transporters in Obese Women Giving Birth to Large Babies","type":"article-journal","volume":"98"},"uris":["http://www.mendeley.com/documents/?uuid=393d54dd-5e9d-3677-816c-e472d51f44a8"]}],"mendeley":{"formattedCitation":"(Jansson &lt;i&gt;et al.&lt;/i&gt;, 2013)","plainTextFormattedCitation":"(Jansson et al., 2013)","previouslyFormattedCitation":"(Jansson &lt;i&gt;et al.&lt;/i&gt;, 2013)"},"properties":{"noteIndex":0},"schema":"https://github.com/citation-style-language/schema/raw/master/csl-citation.json"}</w:instrText>
+      </w:r>
+      <w:r>
+        <w:rPr>
+          <w:rFonts w:cstheme="minorHAnsi"/>
+          <w:sz w:val="22"/>
+          <w:szCs w:val="22"/>
+        </w:rPr>
+        <w:fldChar w:fldCharType="separate"/>
+      </w:r>
+      <w:r>
+        <w:rPr>
+          <w:rFonts w:cstheme="minorHAnsi"/>
+          <w:noProof/>
+          <w:sz w:val="22"/>
+          <w:szCs w:val="22"/>
+        </w:rPr>
+        <w:t xml:space="preserve">(Jansson </w:t>
+      </w:r>
+      <w:r>
+        <w:rPr>
+          <w:rFonts w:cstheme="minorHAnsi"/>
+          <w:i/>
+          <w:noProof/>
+          <w:sz w:val="22"/>
+          <w:szCs w:val="22"/>
+        </w:rPr>
+        <w:t>et al.</w:t>
+      </w:r>
+      <w:r>
+        <w:rPr>
+          <w:rFonts w:cstheme="minorHAnsi"/>
+          <w:noProof/>
+          <w:sz w:val="22"/>
+          <w:szCs w:val="22"/>
+        </w:rPr>
+        <w:t>, 2013)</w:t>
+      </w:r>
+      <w:r>
+        <w:rPr>
+          <w:rFonts w:cstheme="minorHAnsi"/>
+          <w:sz w:val="22"/>
+          <w:szCs w:val="22"/>
+        </w:rPr>
+        <w:fldChar w:fldCharType="end"/>
+      </w:r>
+      <w:r>
+        <w:rPr>
+          <w:rFonts w:cstheme="minorHAnsi"/>
+          <w:sz w:val="22"/>
+          <w:szCs w:val="22"/>
+        </w:rPr>
+        <w:t xml:space="preserve">. </w:t>
+      </w:r>
+      <w:r>
+        <w:rPr>
+          <w:rFonts w:cstheme="minorHAnsi"/>
+          <w:sz w:val="22"/>
+          <w:szCs w:val="22"/>
+        </w:rPr>
+        <w:t>My model of mTORC1 hyperactivation in the placenta, allows us to better test the mechanisms by which placental mTORC1 affects placental function and offspring outcome. Furthermore,</w:t>
+      </w:r>
+      <w:r>
+        <w:rPr>
+          <w:rFonts w:cstheme="minorHAnsi"/>
+          <w:sz w:val="22"/>
+          <w:szCs w:val="22"/>
+        </w:rPr>
+        <w:t xml:space="preserve"> this model further elucidates exact mechanisms of mTORC1 without the confounding variables </w:t>
+      </w:r>
+      <w:r>
+        <w:rPr>
+          <w:rFonts w:cstheme="minorHAnsi"/>
+          <w:sz w:val="22"/>
+          <w:szCs w:val="22"/>
+        </w:rPr>
+        <w:t xml:space="preserve">stemming from maternal obesity such as altered insulin sensitivity, glucose homeostasis, adipokine and hormone levels, </w:t>
+      </w:r>
+      <w:r>
+        <w:rPr>
+          <w:rFonts w:cstheme="minorHAnsi"/>
+          <w:sz w:val="22"/>
+          <w:szCs w:val="22"/>
+        </w:rPr>
+        <w:t xml:space="preserve">and inflammatory profile. </w:t>
+      </w:r>
+      <w:r>
+        <w:rPr>
+          <w:rFonts w:cstheme="minorHAnsi"/>
+          <w:sz w:val="22"/>
+          <w:szCs w:val="22"/>
+        </w:rPr>
+        <w:t>Strengths: better understand the role of mTORC1 as it has been implicated as the main driver of fetal growth in obesity.</w:t>
+      </w:r>
+    </w:p>
+    <w:p>
+      <w:pPr>
+        <w:rPr>
+          <w:rFonts w:cstheme="minorHAnsi"/>
+        </w:rPr>
+      </w:pPr>
+    </w:p>
+    <w:p>
+      <w:pPr>
+        <w:pStyle w:val="Heading2"/>
+        <w:rPr>
+          <w:rFonts w:asciiTheme="minorHAnsi" w:hAnsiTheme="minorHAnsi" w:cstheme="minorHAnsi"/>
+        </w:rPr>
+      </w:pPr>
+      <w:r>
+        <w:rPr>
+          <w:rFonts w:asciiTheme="minorHAnsi" w:hAnsiTheme="minorHAnsi" w:cstheme="minorHAnsi"/>
+        </w:rPr>
+        <w:t xml:space="preserve">Adipocyte </w:t>
+      </w:r>
+      <w:r>
+        <w:rPr>
+          <w:rFonts w:asciiTheme="minorHAnsi" w:hAnsiTheme="minorHAnsi" w:cstheme="minorHAnsi"/>
+        </w:rPr>
+        <w:t>mTORC1</w:t>
+      </w:r>
+    </w:p>
+    <w:p>
+      <w:pPr>
+        <w:rPr>
+          <w:i/>
+        </w:rPr>
+      </w:pPr>
+      <w:r>
+        <w:rPr>
+          <w:rFonts w:cstheme="minorHAnsi"/>
+          <w:sz w:val="22"/>
+          <w:szCs w:val="22"/>
+        </w:rPr>
+        <w:t>mTORC1 is a nutrient sensor and</w:t>
+      </w:r>
+      <w:r>
+        <w:rPr>
+          <w:rFonts w:cstheme="minorHAnsi"/>
+          <w:sz w:val="22"/>
+          <w:szCs w:val="22"/>
+        </w:rPr>
+        <w:t xml:space="preserve"> a main regulator of protein and lipid synthesis </w:t>
+      </w:r>
+      <w:r>
+        <w:rPr>
+          <w:rFonts w:cstheme="minorHAnsi"/>
+          <w:sz w:val="22"/>
+          <w:szCs w:val="22"/>
+        </w:rPr>
+        <w:fldChar w:fldCharType="begin" w:fldLock="1"/>
+      </w:r>
+      <w:r>
+        <w:rPr>
+          <w:rFonts w:cstheme="minorHAnsi"/>
+          <w:sz w:val="22"/>
+          <w:szCs w:val="22"/>
+        </w:rPr>
+        <w:instrText>ADDIN CSL_CITATION {"citationItems":[{"id":"ITEM-1","itemData":{"DOI":"10.1016/j.tips.2015.11.011","ISSN":"1873-3735","PMID":"26700098","abstract":"The increasing epidemic of obesity and its comorbidities has spurred research interest in adipose biology and its regulatory functions. Recent studies have revealed that the mechanistic target of rapamycin (mTOR) signaling pathway has a critical role in the regulation of adipose tissue function, including adipogenesis, lipid metabolism, thermogenesis, and adipokine synthesis and/or secretion. Given the importance of mTOR signaling in controlling energy homeostasis, it is not unexpected that deregulated mTOR signaling is associated with obesity and related metabolic disorders. In this review, we highlight current advances in understanding the roles of the mTOR signaling pathway in adipose tissue. We also provide a more nuanced view of how the mTOR signaling pathway regulates adipose tissue biology and function. Finally, we describe approaches to modulate the activity and tissue-specific function of mTOR that may pave the way towards counteracting obesity and related metabolic diseases.","author":[{"dropping-particle":"","family":"Cai","given":"Huan","non-dropping-particle":"","parse-names":false,"suffix":""},{"dropping-particle":"","family":"Dong","given":"Lily Q","non-dropping-particle":"","parse-names":false,"suffix":""},{"dropping-particle":"","family":"Liu","given":"Feng","non-dropping-particle":"","parse-names":false,"suffix":""}],"container-title":"Trends in pharmacological sciences","id":"ITEM-1","issue":"4","issued":{"date-parts":[["2016","4"]]},"page":"303-317","publisher":"NIH Public Access","title":"Recent Advances in Adipose mTOR Signaling and Function: Therapeutic Prospects.","type":"article-journal","volume":"37"},"uris":["http://www.mendeley.com/documents/?uuid=83694779-bfb7-323d-ba26-cfa75aa30d5c"]},{"id":"ITEM-2","itemData":{"DOI":"10.1152/physiol.00024.2006","ISSN":"1548-9213","PMID":"16990457","abstract":"Signaling through mammalian target of rapamycin (mTOR) is activated by amino acids, insulin, and growth factors, and impaired by nutrient or energy deficiency. mTOR plays key roles in cell physiology. mTOR regulates numerous components involved in protein synthesis, including initiation and elongation factors, and the biogenesis of ribosomes themselves.","author":[{"dropping-particle":"","family":"Wang","given":"Xuemin","non-dropping-particle":"","parse-names":false,"suffix":""},{"dropping-particle":"","family":"Proud","given":"Christopher G.","non-dropping-particle":"","parse-names":false,"suffix":""}],"container-title":"Physiology","id":"ITEM-2","issue":"5","issued":{"date-parts":[["2006","10"]]},"page":"362-369","title":"The mTOR Pathway in the Control of Protein Synthesis","type":"article-journal","volume":"21"},"uris":["http://www.mendeley.com/documents/?uuid=24225e69-d780-36ab-8ed7-61e2a9785f96"]}],"mendeley":{"formattedCitation":"(Wang &amp; Proud, 2006; Cai &lt;i&gt;et al.&lt;/i&gt;, 2016)","plainTextFormattedCitation":"(Wang &amp; Proud, 2006; Cai et al., 2016)","previouslyFormattedCitation":"(Wang &amp; Proud, 2006; Cai &lt;i&gt;et al.&lt;/i&gt;, 2016)"},"properties":{"noteIndex":0},"schema":"https://github.com/citation-style-language/schema/raw/master/csl-citation.json"}</w:instrText>
+      </w:r>
+      <w:r>
+        <w:rPr>
+          <w:rFonts w:cstheme="minorHAnsi"/>
+          <w:sz w:val="22"/>
+          <w:szCs w:val="22"/>
+        </w:rPr>
+        <w:fldChar w:fldCharType="separate"/>
+      </w:r>
+      <w:r>
+        <w:rPr>
+          <w:rFonts w:cstheme="minorHAnsi"/>
+          <w:noProof/>
+          <w:sz w:val="22"/>
+          <w:szCs w:val="22"/>
+        </w:rPr>
+        <w:t xml:space="preserve">(Wang &amp; Proud, 2006; Cai </w:t>
+      </w:r>
+      <w:r>
+        <w:rPr>
+          <w:rFonts w:cstheme="minorHAnsi"/>
+          <w:i/>
+          <w:noProof/>
+          <w:sz w:val="22"/>
+          <w:szCs w:val="22"/>
+        </w:rPr>
+        <w:t>et al.</w:t>
+      </w:r>
+      <w:r>
+        <w:rPr>
+          <w:rFonts w:cstheme="minorHAnsi"/>
+          <w:noProof/>
+          <w:sz w:val="22"/>
+          <w:szCs w:val="22"/>
+        </w:rPr>
+        <w:t>, 2016)</w:t>
+      </w:r>
+      <w:r>
+        <w:rPr>
+          <w:rFonts w:cstheme="minorHAnsi"/>
+          <w:sz w:val="22"/>
+          <w:szCs w:val="22"/>
+        </w:rPr>
+        <w:fldChar w:fldCharType="end"/>
+      </w:r>
+      <w:r>
+        <w:rPr>
+          <w:rFonts w:cstheme="minorHAnsi"/>
+          <w:sz w:val="22"/>
+          <w:szCs w:val="22"/>
+        </w:rPr>
+        <w:t>.</w:t>
+      </w:r>
+      <w:r>
+        <w:rPr>
+          <w:rFonts w:cstheme="minorHAnsi"/>
+          <w:sz w:val="22"/>
+          <w:szCs w:val="22"/>
+        </w:rPr>
+        <w:t xml:space="preserve"> </w:t>
+      </w:r>
+      <w:r>
+        <w:rPr>
+          <w:rFonts w:cstheme="minorHAnsi"/>
+          <w:sz w:val="22"/>
+          <w:szCs w:val="22"/>
+        </w:rPr>
+        <w:t xml:space="preserve">Obesity, identified by having excess fat mass, promotes mTORC1 activity </w:t>
+      </w:r>
+      <w:r>
+        <w:rPr>
+          <w:rFonts w:cstheme="minorHAnsi"/>
+          <w:sz w:val="22"/>
+          <w:szCs w:val="22"/>
+        </w:rPr>
+        <w:fldChar w:fldCharType="begin" w:fldLock="1"/>
+      </w:r>
+      <w:r>
+        <w:rPr>
+          <w:rFonts w:cstheme="minorHAnsi"/>
+          <w:sz w:val="22"/>
+          <w:szCs w:val="22"/>
+        </w:rPr>
+        <w:instrText>ADDIN CSL_CITATION {"citationItems":[{"id":"ITEM-1","itemData":{"DOI":"10.1038/ijo.2010.208","ISSN":"0307-0565","abstract":"mTORC1 signaling in energy balance and metabolic disease","author":[{"dropping-particle":"","family":"Catania","given":"C","non-dropping-particle":"","parse-names":false,"suffix":""},{"dropping-particle":"","family":"Binder","given":"E","non-dropping-particle":"","parse-names":false,"suffix":""},{"dropping-particle":"","family":"Cota","given":"D","non-dropping-particle":"","parse-names":false,"suffix":""}],"container-title":"International Journal of Obesity","id":"ITEM-1","issue":"6","issued":{"date-parts":[["2011","6","28"]]},"page":"751-761","publisher":"Nature Publishing Group","title":"mTORC1 signaling in energy balance and metabolic disease","type":"article-journal","volume":"35"},"uris":["http://www.mendeley.com/documents/?uuid=15280fc8-f74e-3b2c-b092-e1f5a7b33198"]}],"mendeley":{"formattedCitation":"(Catania &lt;i&gt;et al.&lt;/i&gt;, 2011)","plainTextFormattedCitation":"(Catania et al., 2011)","previouslyFormattedCitation":"(Catania &lt;i&gt;et al.&lt;/i&gt;, 2011)"},"properties":{"noteIndex":0},"schema":"https://github.com/citation-style-language/schema/raw/master/csl-citation.json"}</w:instrText>
+      </w:r>
+      <w:r>
+        <w:rPr>
+          <w:rFonts w:cstheme="minorHAnsi"/>
+          <w:sz w:val="22"/>
+          <w:szCs w:val="22"/>
+        </w:rPr>
+        <w:fldChar w:fldCharType="separate"/>
+      </w:r>
+      <w:r>
+        <w:rPr>
+          <w:rFonts w:cstheme="minorHAnsi"/>
+          <w:noProof/>
+          <w:sz w:val="22"/>
+          <w:szCs w:val="22"/>
+        </w:rPr>
+        <w:t xml:space="preserve">(Catania </w:t>
+      </w:r>
+      <w:r>
+        <w:rPr>
+          <w:rFonts w:cstheme="minorHAnsi"/>
+          <w:i/>
+          <w:noProof/>
+          <w:sz w:val="22"/>
+          <w:szCs w:val="22"/>
+        </w:rPr>
+        <w:t>et al.</w:t>
+      </w:r>
+      <w:r>
+        <w:rPr>
+          <w:rFonts w:cstheme="minorHAnsi"/>
+          <w:noProof/>
+          <w:sz w:val="22"/>
+          <w:szCs w:val="22"/>
+        </w:rPr>
+        <w:t>, 2011)</w:t>
+      </w:r>
+      <w:r>
+        <w:rPr>
+          <w:rFonts w:cstheme="minorHAnsi"/>
+          <w:sz w:val="22"/>
+          <w:szCs w:val="22"/>
+        </w:rPr>
+        <w:fldChar w:fldCharType="end"/>
+      </w:r>
+      <w:r>
+        <w:rPr>
+          <w:rFonts w:cstheme="minorHAnsi"/>
+          <w:sz w:val="22"/>
+          <w:szCs w:val="22"/>
+        </w:rPr>
+        <w:t xml:space="preserve">. In obese subjects, gene expression of mTORC1 was upregulated in the visceral fat compartments </w:t>
+      </w:r>
+      <w:r>
+        <w:rPr>
+          <w:rFonts w:cstheme="minorHAnsi"/>
+          <w:sz w:val="22"/>
+          <w:szCs w:val="22"/>
+        </w:rPr>
+        <w:fldChar w:fldCharType="begin" w:fldLock="1"/>
+      </w:r>
+      <w:r>
+        <w:rPr>
+          <w:rFonts w:cstheme="minorHAnsi"/>
+          <w:sz w:val="22"/>
+          <w:szCs w:val="22"/>
+        </w:rPr>
+        <w:instrText>ADDIN CSL_CITATION {"citationItems":[{"id":"ITEM-1","itemData":{"DOI":"10.1007/s00592-014-0632-9","ISSN":"0940-5429","author":[{"dropping-particle":"","family":"Catalán","given":"Victoria","non-dropping-particle":"","parse-names":false,"suffix":""},{"dropping-particle":"","family":"Gómez-Ambrosi","given":"Javier","non-dropping-particle":"","parse-names":false,"suffix":""},{"dropping-particle":"","family":"Rodríguez","given":"Amaia","non-dropping-particle":"","parse-names":false,"suffix":""},{"dropping-particle":"","family":"Ramírez","given":"Beatriz","non-dropping-particle":"","parse-names":false,"suffix":""},{"dropping-particle":"","family":"Andrada","given":"Patricia","non-dropping-particle":"","parse-names":false,"suffix":""},{"dropping-particle":"","family":"Rotellar","given":"Fernando","non-dropping-particle":"","parse-names":false,"suffix":""},{"dropping-particle":"","family":"Valentí","given":"Víctor","non-dropping-particle":"","parse-names":false,"suffix":""},{"dropping-particle":"","family":"Moncada","given":"Rafael","non-dropping-particle":"","parse-names":false,"suffix":""},{"dropping-particle":"","family":"Martí","given":"Pablo","non-dropping-particle":"","parse-names":false,"suffix":""},{"dropping-particle":"","family":"Silva","given":"Camilo","non-dropping-particle":"","parse-names":false,"suffix":""},{"dropping-particle":"","family":"Salvador","given":"Javier","non-dropping-particle":"","parse-names":false,"suffix":""},{"dropping-particle":"","family":"Frühbeck","given":"Gema","non-dropping-particle":"","parse-names":false,"suffix":""}],"container-title":"Acta Diabetologica","id":"ITEM-1","issue":"2","issued":{"date-parts":[["2015","4","14"]]},"page":"257-266","publisher":"Springer Milan","title":"Expression of S6K1 in human visceral adipose tissue is upregulated in obesity and related to insulin resistance and inflammation","type":"article-journal","volume":"52"},"uris":["http://www.mendeley.com/documents/?uuid=b5d12e93-8ce2-365a-a64d-5254e5652bbf"]}],"mendeley":{"formattedCitation":"(Catalán &lt;i&gt;et al.&lt;/i&gt;, 2015)","plainTextFormattedCitation":"(Catalán et al., 2015)","previouslyFormattedCitation":"(Catalán &lt;i&gt;et al.&lt;/i&gt;, 2015)"},"properties":{"noteIndex":0},"schema":"https://github.com/citation-style-language/schema/raw/master/csl-citation.json"}</w:instrText>
+      </w:r>
+      <w:r>
+        <w:rPr>
+          <w:rFonts w:cstheme="minorHAnsi"/>
+          <w:sz w:val="22"/>
+          <w:szCs w:val="22"/>
+        </w:rPr>
+        <w:fldChar w:fldCharType="separate"/>
+      </w:r>
+      <w:r>
+        <w:rPr>
+          <w:rFonts w:cstheme="minorHAnsi"/>
+          <w:noProof/>
+          <w:sz w:val="22"/>
+          <w:szCs w:val="22"/>
+        </w:rPr>
+        <w:t xml:space="preserve">(Catalán </w:t>
+      </w:r>
+      <w:r>
+        <w:rPr>
+          <w:rFonts w:cstheme="minorHAnsi"/>
+          <w:i/>
+          <w:noProof/>
+          <w:sz w:val="22"/>
+          <w:szCs w:val="22"/>
+        </w:rPr>
+        <w:t>et al.</w:t>
+      </w:r>
+      <w:r>
+        <w:rPr>
+          <w:rFonts w:cstheme="minorHAnsi"/>
+          <w:noProof/>
+          <w:sz w:val="22"/>
+          <w:szCs w:val="22"/>
+        </w:rPr>
+        <w:t>, 2015)</w:t>
+      </w:r>
+      <w:r>
+        <w:rPr>
+          <w:rFonts w:cstheme="minorHAnsi"/>
+          <w:sz w:val="22"/>
+          <w:szCs w:val="22"/>
+        </w:rPr>
+        <w:fldChar w:fldCharType="end"/>
+      </w:r>
+      <w:r>
+        <w:rPr>
+          <w:rFonts w:cstheme="minorHAnsi"/>
+          <w:sz w:val="22"/>
+          <w:szCs w:val="22"/>
+        </w:rPr>
+        <w:t>.</w:t>
+      </w:r>
+      <w:r>
+        <w:rPr>
+          <w:rFonts w:cstheme="minorHAnsi"/>
+          <w:sz w:val="22"/>
+          <w:szCs w:val="22"/>
+        </w:rPr>
+        <w:t xml:space="preserve"> My model of adipocyte mTORC1 hyperactivation mimics the obesogenic environment and better allows us to understand the mechanisms by which milk composition and volume are altered in a nutrient-excess medium with mTORC1 hyperactivation. It is worth noting that our model has mTORC1 hyperactivation in all the adipocytes and not specifically the mammary adipocytes, as no mammary-gland-specific adipocyte driver has been identified yet.</w:t>
+      </w:r>
+    </w:p>
+    <w:p/>
+    <w:p>
+      <w:pPr>
+        <w:pStyle w:val="Heading1"/>
+        <w:rPr>
+          <w:rFonts w:asciiTheme="minorHAnsi" w:hAnsiTheme="minorHAnsi" w:cstheme="minorHAnsi"/>
+        </w:rPr>
+      </w:pPr>
+      <w:r>
+        <w:rPr>
+          <w:rFonts w:asciiTheme="minorHAnsi" w:hAnsiTheme="minorHAnsi" w:cstheme="minorHAnsi"/>
+        </w:rPr>
+        <w:t>Strengths and Limitations of Using M</w:t>
+      </w:r>
+      <w:r>
+        <w:rPr>
+          <w:rFonts w:asciiTheme="minorHAnsi" w:hAnsiTheme="minorHAnsi" w:cstheme="minorHAnsi"/>
+        </w:rPr>
+        <w:t>ouse</w:t>
+      </w:r>
+      <w:r>
+        <w:rPr>
+          <w:rFonts w:asciiTheme="minorHAnsi" w:hAnsiTheme="minorHAnsi" w:cstheme="minorHAnsi"/>
+        </w:rPr>
+        <w:t xml:space="preserve"> Model</w:t>
+      </w:r>
+    </w:p>
+    <w:p>
+      <w:pPr>
+        <w:pStyle w:val="Heading2"/>
+        <w:rPr>
+          <w:rFonts w:asciiTheme="minorHAnsi" w:hAnsiTheme="minorHAnsi" w:cstheme="minorHAnsi"/>
+        </w:rPr>
+      </w:pPr>
+      <w:r>
+        <w:rPr>
+          <w:rFonts w:asciiTheme="minorHAnsi" w:hAnsiTheme="minorHAnsi" w:cstheme="minorHAnsi"/>
+        </w:rPr>
+        <w:t>Mice vs Humans</w:t>
+      </w:r>
+    </w:p>
+    <w:p>
+      <w:r>
+        <w:t>Human and mice are both mammals that develop very similarly</w:t>
+      </w:r>
+      <w:r>
+        <w:t xml:space="preserve"> </w:t>
+      </w:r>
+      <w:r>
+        <w:rPr>
+          <w:rStyle w:val="FootnoteReference"/>
+        </w:rPr>
+        <w:footnoteReference w:id="3"/>
+      </w:r>
+      <w:r>
+        <w:t xml:space="preserve">. </w:t>
+      </w:r>
+      <w:r>
+        <w:t xml:space="preserve">The mouse and human genome is </w:t>
+      </w:r>
+      <w:r>
+        <w:t xml:space="preserve">also </w:t>
+      </w:r>
+      <w:r>
+        <w:t>85% similar</w:t>
+      </w:r>
+      <w:r>
+        <w:t xml:space="preserve"> </w:t>
+      </w:r>
+      <w:r>
+        <w:rPr>
+          <w:rStyle w:val="FootnoteReference"/>
+        </w:rPr>
+        <w:footnoteReference w:id="4"/>
+      </w:r>
+      <w:r>
+        <w:t xml:space="preserve"> and both mammals share very similar organ and system functions</w:t>
+      </w:r>
+      <w:r>
+        <w:t xml:space="preserve"> </w:t>
+      </w:r>
+      <w:r>
+        <w:fldChar w:fldCharType="begin" w:fldLock="1"/>
+      </w:r>
+      <w:r>
+        <w:instrText>ADDIN CSL_CITATION {"citationItems":[{"id":"ITEM-1","itemData":{"DOI":"10.1038/nrc1235","ISSN":"1474-175X","abstract":"Laboratory mice have represented a powerful experimental system for understanding the intricacy of human cancer pathogenesis. Indeed, much of our current conceptualization of how tumorigenesis occurs in humans is strongly influenced by mouse models of cancer development. However, an emerging body of evidence indicates that there are fundamental differences in how the process of tumorigenesis occurs in mice and humans. What are these species-specific differences and how do they affect the use of mice as models of human tumour pathogenesis?","author":[{"dropping-particle":"","family":"Rangarajan","given":"Annapoorni","non-dropping-particle":"","parse-names":false,"suffix":""},{"dropping-particle":"","family":"Weinberg","given":"Robert A.","non-dropping-particle":"","parse-names":false,"suffix":""}],"container-title":"Nature Reviews Cancer","id":"ITEM-1","issue":"12","issued":{"date-parts":[["2003","12"]]},"page":"952-959","publisher":"Nature Publishing Group","title":"Comparative biology of mouse versus human cells: modelling human cancer in mice","type":"article-journal","volume":"3"},"uris":["http://www.mendeley.com/documents/?uuid=56c5eee6-bffe-393d-8037-422ee4dfae82"]}],"mendeley":{"formattedCitation":"(Rangarajan &amp; Weinberg, 2003)","plainTextFormattedCitation":"(Rangarajan &amp; Weinberg, 2003)","previouslyFormattedCitation":"(Rangarajan &amp; Weinberg, 2003)"},"properties":{"noteIndex":0},"schema":"https://github.com/citation-style-language/schema/raw/master/csl-citation.json"}</w:instrText>
+      </w:r>
+      <w:r>
+        <w:fldChar w:fldCharType="separate"/>
+      </w:r>
+      <w:r>
+        <w:rPr>
+          <w:noProof/>
+        </w:rPr>
+        <w:t>(Rangarajan &amp; Weinberg, 2003)</w:t>
+      </w:r>
+      <w:r>
+        <w:fldChar w:fldCharType="end"/>
+      </w:r>
+      <w:r>
+        <w:t>.</w:t>
+      </w:r>
+      <w:r>
+        <w:t xml:space="preserve"> </w:t>
+      </w:r>
+      <w:r>
+        <w:t xml:space="preserve">Genome editing is possible in a mouse model but not in humans, allowing us to better understand mechanisms. Furthermore, tissue collection in mice is feasible at any point in life. </w:t>
+      </w:r>
+      <w:r>
+        <w:t>The proposed experiments i</w:t>
+      </w:r>
+      <w:r>
+        <w:t xml:space="preserve">n my proposal would be unethical to conduct in human data. Additionally, human samples (i.e. placentas) cannot be easily collected anytime during pregnancy due to ethical considerations. Even with human samples available, it is very hard to discern the exact mechanisms at play since humans are complex beings that are influenced by multiple exposures and lifestyle. Mice, on the other hand, are easier to control, manipulate, and assess </w:t>
+      </w:r>
+      <w:r>
+        <w:t xml:space="preserve">environmental or dietary exposures for, which makes our analysis less confounded by multiple variables. Despite their great use, mice are not a perfect model to </w:t>
+      </w:r>
+      <w:r>
+        <w:lastRenderedPageBreak/>
+        <w:t>replicate human development, but they remain an invaluable resource to elucidate potential mechanisms at play.</w:t>
+      </w:r>
+    </w:p>
+    <w:p>
       <w:bookmarkStart w:id="1" w:name="_GoBack"/>
       <w:bookmarkEnd w:id="1"/>
     </w:p>
     <w:p>
       <w:pPr>
-        <w:pStyle w:val="Heading1"/>
+        <w:pStyle w:val="Heading2"/>
         <w:rPr>
           <w:rFonts w:asciiTheme="minorHAnsi" w:hAnsiTheme="minorHAnsi" w:cstheme="minorHAnsi"/>
         </w:rPr>
@@ -886,47 +1594,75 @@
         <w:rPr>
           <w:rFonts w:asciiTheme="minorHAnsi" w:hAnsiTheme="minorHAnsi" w:cstheme="minorHAnsi"/>
         </w:rPr>
-        <w:t>Strengths and Limitations of Using Murine Models</w:t>
-      </w:r>
-    </w:p>
-    <w:p>
-      <w:pPr>
-        <w:pStyle w:val="Heading2"/>
-        <w:rPr>
-          <w:rFonts w:asciiTheme="minorHAnsi" w:hAnsiTheme="minorHAnsi" w:cstheme="minorHAnsi"/>
-        </w:rPr>
-      </w:pPr>
-      <w:r>
-        <w:rPr>
-          <w:rFonts w:asciiTheme="minorHAnsi" w:hAnsiTheme="minorHAnsi" w:cstheme="minorHAnsi"/>
-        </w:rPr>
-        <w:t>Mice vs Humans</w:t>
-      </w:r>
-    </w:p>
-    <w:p>
-      <w:pPr>
-        <w:pStyle w:val="Heading2"/>
-        <w:rPr>
-          <w:rFonts w:asciiTheme="minorHAnsi" w:hAnsiTheme="minorHAnsi" w:cstheme="minorHAnsi"/>
-        </w:rPr>
-      </w:pPr>
-      <w:r>
-        <w:rPr>
-          <w:rFonts w:asciiTheme="minorHAnsi" w:hAnsiTheme="minorHAnsi" w:cstheme="minorHAnsi"/>
-        </w:rPr>
         <w:t>Mice vs Cells</w:t>
       </w:r>
     </w:p>
     <w:p>
-      <w:pPr>
-        <w:rPr>
-          <w:rFonts w:eastAsiaTheme="majorEastAsia"/>
+      <w:r>
+        <w:t xml:space="preserve">Studying cells in media has advanced science whether it is using </w:t>
+      </w:r>
+      <w:r>
+        <w:t xml:space="preserve">human/animal </w:t>
+      </w:r>
+      <w:r>
+        <w:t>cell lines or tissue explants.</w:t>
+      </w:r>
+      <w:r>
+        <w:t xml:space="preserve"> Cell </w:t>
+      </w:r>
+      <w:r>
+        <w:t xml:space="preserve">studies are cheaper, easier to purchase, and easier to manipulate by changing the media constituents </w:t>
+      </w:r>
+      <w:r>
+        <w:rPr>
+          <w:rStyle w:val="FootnoteReference"/>
+        </w:rPr>
+        <w:footnoteReference w:id="5"/>
+      </w:r>
+      <w:r>
+        <w:t>.</w:t>
+      </w:r>
+      <w:r>
+        <w:t xml:space="preserve"> Nonetheless, cell studies remain very limited and far removed from the effects of the bodily systems, making extrapolating data to humans very challenging</w:t>
+      </w:r>
+      <w:r>
+        <w:t xml:space="preserve"> since they are studied outside their natural environment, inside the body, where they are in contact with other cell types and systems </w:t>
+      </w:r>
+      <w:r>
+        <w:fldChar w:fldCharType="begin" w:fldLock="1"/>
+      </w:r>
+      <w:r>
+        <w:instrText>ADDIN CSL_CITATION {"citationItems":[{"id":"ITEM-1","itemData":{"DOI":"10.4161/spmg.19885","ISSN":"2156-5554","PMID":"22553484","abstract":"Cell lines are often used in place of primary cells to study biological processes. However, care must be taken when interpreting the results as cell lines do not always accurately replicate the primary cells. In this article, we will briefly talk about advantages and disadvantages of cell lines and then discuss results using the mouse Sertoli cell line, MSC-1, compared with primary mouse Sertoli cells. MSC-1 cells resemble Sertoli cells morphologically and possess several biochemical markers associated with Sertoli cells. Studies have demonstrated that the function and regulation of retinoic acid receptor α (RARα) is similar between MSC-1 and rat Sertoli cells. However, MSC-1 cells lack some of the immune privilege properties associated with primary Sertoli cells, including survival in animals with a fully functional immune system. Therefore, it has to be kept in mind that cell lines do not behave identically with primary cells and should not be used to replace primary cells. In order to strengthen the findings, key control experiments using primary cells should always be performed.","author":[{"dropping-particle":"","family":"Kaur","given":"Gurvinder","non-dropping-particle":"","parse-names":false,"suffix":""},{"dropping-particle":"","family":"Dufour","given":"Jannette M","non-dropping-particle":"","parse-names":false,"suffix":""}],"container-title":"Spermatogenesis","id":"ITEM-1","issue":"1","issued":{"date-parts":[["2012","1","1"]]},"page":"1-5","publisher":"Taylor &amp; Francis","title":"Cell lines: Valuable tools or useless artifacts.","type":"article-journal","volume":"2"},"uris":["http://www.mendeley.com/documents/?uuid=01277774-5cd4-3b86-8c57-c85f0b0df494"]}],"mendeley":{"formattedCitation":"(Kaur &amp; Dufour, 2012)","plainTextFormattedCitation":"(Kaur &amp; Dufour, 2012)"},"properties":{"noteIndex":0},"schema":"https://github.com/citation-style-language/schema/raw/master/csl-citation.json"}</w:instrText>
+      </w:r>
+      <w:r>
+        <w:fldChar w:fldCharType="separate"/>
+      </w:r>
+      <w:r>
+        <w:rPr>
+          <w:noProof/>
+        </w:rPr>
+        <w:t>(Kaur &amp; Dufour, 2012)</w:t>
+      </w:r>
+      <w:r>
+        <w:fldChar w:fldCharType="end"/>
+      </w:r>
+      <w:r>
+        <w:t xml:space="preserve">. Mouse models still offer a better option as opposed to cell studies as the mouse allows for broader understanding of organ functionality and role when the full body is otherwise intact and functioning. </w:t>
+      </w:r>
+    </w:p>
+    <w:p>
+      <w:pPr>
+        <w:rPr>
+          <w:rFonts w:eastAsiaTheme="majorEastAsia" w:cstheme="minorHAnsi"/>
           <w:color w:val="2F5496" w:themeColor="accent1" w:themeShade="BF"/>
           <w:sz w:val="26"/>
           <w:szCs w:val="26"/>
         </w:rPr>
       </w:pPr>
       <w:r>
+        <w:rPr>
+          <w:rFonts w:cstheme="minorHAnsi"/>
+        </w:rPr>
         <w:br w:type="page"/>
       </w:r>
     </w:p>
@@ -941,7 +1677,6 @@
         <w:rPr>
           <w:rFonts w:ascii="Calibri" w:hAnsi="Calibri" w:cs="Calibri"/>
           <w:noProof/>
-          <w:sz w:val="26"/>
         </w:rPr>
       </w:pPr>
       <w:r>
@@ -967,9 +1702,8 @@
         <w:rPr>
           <w:rFonts w:ascii="Calibri" w:hAnsi="Calibri" w:cs="Calibri"/>
           <w:noProof/>
-          <w:sz w:val="26"/>
-        </w:rPr>
-        <w:t xml:space="preserve">Collins JW, David RJ, Handler A, Wall S, Andes S &amp; Andes S (2004). Very low birthweight in African American infants: the role of maternal exposure to interpersonal racial discrimination. </w:t>
+        </w:rPr>
+        <w:t xml:space="preserve">Cai H, Dong LQ &amp; Liu F (2016). Recent Advances in Adipose mTOR Signaling and Function: Therapeutic Prospects. </w:t>
       </w:r>
       <w:r>
         <w:rPr>
@@ -977,15 +1711,13 @@
           <w:i/>
           <w:iCs/>
           <w:noProof/>
-          <w:sz w:val="26"/>
-        </w:rPr>
-        <w:t>Am J Public Health</w:t>
-      </w:r>
-      <w:r>
-        <w:rPr>
-          <w:rFonts w:ascii="Calibri" w:hAnsi="Calibri" w:cs="Calibri"/>
-          <w:noProof/>
-          <w:sz w:val="26"/>
+        </w:rPr>
+        <w:t>Trends Pharmacol Sci</w:t>
+      </w:r>
+      <w:r>
+        <w:rPr>
+          <w:rFonts w:ascii="Calibri" w:hAnsi="Calibri" w:cs="Calibri"/>
+          <w:noProof/>
         </w:rPr>
         <w:t xml:space="preserve"> </w:t>
       </w:r>
@@ -995,17 +1727,15 @@
           <w:b/>
           <w:bCs/>
           <w:noProof/>
-          <w:sz w:val="26"/>
-        </w:rPr>
-        <w:t>94,</w:t>
-      </w:r>
-      <w:r>
-        <w:rPr>
-          <w:rFonts w:ascii="Calibri" w:hAnsi="Calibri" w:cs="Calibri"/>
-          <w:noProof/>
-          <w:sz w:val="26"/>
-        </w:rPr>
-        <w:t xml:space="preserve"> 2132–2138.</w:t>
+        </w:rPr>
+        <w:t>37,</w:t>
+      </w:r>
+      <w:r>
+        <w:rPr>
+          <w:rFonts w:ascii="Calibri" w:hAnsi="Calibri" w:cs="Calibri"/>
+          <w:noProof/>
+        </w:rPr>
+        <w:t xml:space="preserve"> 303–317.</w:t>
       </w:r>
     </w:p>
     <w:p>
@@ -1019,16 +1749,14 @@
         <w:rPr>
           <w:rFonts w:ascii="Calibri" w:hAnsi="Calibri" w:cs="Calibri"/>
           <w:noProof/>
-          <w:sz w:val="26"/>
-        </w:rPr>
-      </w:pPr>
-      <w:r>
-        <w:rPr>
-          <w:rFonts w:ascii="Calibri" w:hAnsi="Calibri" w:cs="Calibri"/>
-          <w:noProof/>
-          <w:sz w:val="26"/>
-        </w:rPr>
-        <w:t xml:space="preserve">Eskenazi B, Marks AR, Catalano R, Bruckner T &amp; Toniolo PG (2007). Low birthweight in New York city and upstate New York following the events of September 11th. </w:t>
+        </w:rPr>
+      </w:pPr>
+      <w:r>
+        <w:rPr>
+          <w:rFonts w:ascii="Calibri" w:hAnsi="Calibri" w:cs="Calibri"/>
+          <w:noProof/>
+        </w:rPr>
+        <w:t xml:space="preserve">Catalán V, Gómez-Ambrosi J, Rodríguez A, Ramírez B, Andrada P, Rotellar F, Valentí V, Moncada R, Martí P, Silva C, Salvador J &amp; Frühbeck G (2015). Expression of S6K1 in human visceral adipose tissue is upregulated in obesity and related to insulin resistance and inflammation. </w:t>
       </w:r>
       <w:r>
         <w:rPr>
@@ -1036,15 +1764,13 @@
           <w:i/>
           <w:iCs/>
           <w:noProof/>
-          <w:sz w:val="26"/>
-        </w:rPr>
-        <w:t>Hum Reprod</w:t>
-      </w:r>
-      <w:r>
-        <w:rPr>
-          <w:rFonts w:ascii="Calibri" w:hAnsi="Calibri" w:cs="Calibri"/>
-          <w:noProof/>
-          <w:sz w:val="26"/>
+        </w:rPr>
+        <w:t>Acta Diabetol</w:t>
+      </w:r>
+      <w:r>
+        <w:rPr>
+          <w:rFonts w:ascii="Calibri" w:hAnsi="Calibri" w:cs="Calibri"/>
+          <w:noProof/>
         </w:rPr>
         <w:t xml:space="preserve"> </w:t>
       </w:r>
@@ -1054,17 +1780,15 @@
           <w:b/>
           <w:bCs/>
           <w:noProof/>
-          <w:sz w:val="26"/>
-        </w:rPr>
-        <w:t>22,</w:t>
-      </w:r>
-      <w:r>
-        <w:rPr>
-          <w:rFonts w:ascii="Calibri" w:hAnsi="Calibri" w:cs="Calibri"/>
-          <w:noProof/>
-          <w:sz w:val="26"/>
-        </w:rPr>
-        <w:t xml:space="preserve"> 3013–3020.</w:t>
+        </w:rPr>
+        <w:t>52,</w:t>
+      </w:r>
+      <w:r>
+        <w:rPr>
+          <w:rFonts w:ascii="Calibri" w:hAnsi="Calibri" w:cs="Calibri"/>
+          <w:noProof/>
+        </w:rPr>
+        <w:t xml:space="preserve"> 257–266.</w:t>
       </w:r>
     </w:p>
     <w:p>
@@ -1078,16 +1802,14 @@
         <w:rPr>
           <w:rFonts w:ascii="Calibri" w:hAnsi="Calibri" w:cs="Calibri"/>
           <w:noProof/>
-          <w:sz w:val="26"/>
-        </w:rPr>
-      </w:pPr>
-      <w:r>
-        <w:rPr>
-          <w:rFonts w:ascii="Calibri" w:hAnsi="Calibri" w:cs="Calibri"/>
-          <w:noProof/>
-          <w:sz w:val="26"/>
-        </w:rPr>
-        <w:t xml:space="preserve">De Souza SW, F Adlard BP &amp; Souza D (1973). </w:t>
+        </w:rPr>
+      </w:pPr>
+      <w:r>
+        <w:rPr>
+          <w:rFonts w:ascii="Calibri" w:hAnsi="Calibri" w:cs="Calibri"/>
+          <w:noProof/>
+        </w:rPr>
+        <w:t xml:space="preserve">Catania C, Binder E &amp; Cota D (2011). mTORC1 signaling in energy balance and metabolic disease. </w:t>
       </w:r>
       <w:r>
         <w:rPr>
@@ -1095,17 +1817,31 @@
           <w:i/>
           <w:iCs/>
           <w:noProof/>
-          <w:sz w:val="26"/>
-        </w:rPr>
-        <w:t>Growth of suckling rats after treatment with dexamethasone or cortisol Implications for steroid therapy in human infants</w:t>
-      </w:r>
-      <w:r>
-        <w:rPr>
-          <w:rFonts w:ascii="Calibri" w:hAnsi="Calibri" w:cs="Calibri"/>
-          <w:noProof/>
-          <w:sz w:val="26"/>
-        </w:rPr>
-        <w:t>. Available at: https://www.ncbi.nlm.nih.gov/pmc/articles/PMC1648459/pdf/archdisch00863-0029.pdf [Accessed August 18, 2019].</w:t>
+        </w:rPr>
+        <w:t>Int J Obes</w:t>
+      </w:r>
+      <w:r>
+        <w:rPr>
+          <w:rFonts w:ascii="Calibri" w:hAnsi="Calibri" w:cs="Calibri"/>
+          <w:noProof/>
+        </w:rPr>
+        <w:t xml:space="preserve"> </w:t>
+      </w:r>
+      <w:r>
+        <w:rPr>
+          <w:rFonts w:ascii="Calibri" w:hAnsi="Calibri" w:cs="Calibri"/>
+          <w:b/>
+          <w:bCs/>
+          <w:noProof/>
+        </w:rPr>
+        <w:t>35,</w:t>
+      </w:r>
+      <w:r>
+        <w:rPr>
+          <w:rFonts w:ascii="Calibri" w:hAnsi="Calibri" w:cs="Calibri"/>
+          <w:noProof/>
+        </w:rPr>
+        <w:t xml:space="preserve"> 751–761.</w:t>
       </w:r>
     </w:p>
     <w:p>
@@ -1119,16 +1855,14 @@
         <w:rPr>
           <w:rFonts w:ascii="Calibri" w:hAnsi="Calibri" w:cs="Calibri"/>
           <w:noProof/>
-          <w:sz w:val="26"/>
-        </w:rPr>
-      </w:pPr>
-      <w:r>
-        <w:rPr>
-          <w:rFonts w:ascii="Calibri" w:hAnsi="Calibri" w:cs="Calibri"/>
-          <w:noProof/>
-          <w:sz w:val="26"/>
-        </w:rPr>
-        <w:t xml:space="preserve">Stephens MAC &amp; Wand G (2012). Stress and the HPA axis: role of glucocorticoids in alcohol dependence. </w:t>
+        </w:rPr>
+      </w:pPr>
+      <w:r>
+        <w:rPr>
+          <w:rFonts w:ascii="Calibri" w:hAnsi="Calibri" w:cs="Calibri"/>
+          <w:noProof/>
+        </w:rPr>
+        <w:t xml:space="preserve">Collins JW, David RJ, Handler A, Wall S, Andes S &amp; Andes S (2004). Very low birthweight in African American infants: the role of maternal exposure to interpersonal racial discrimination. </w:t>
       </w:r>
       <w:r>
         <w:rPr>
@@ -1136,15 +1870,13 @@
           <w:i/>
           <w:iCs/>
           <w:noProof/>
-          <w:sz w:val="26"/>
-        </w:rPr>
-        <w:t>Alcohol Res</w:t>
-      </w:r>
-      <w:r>
-        <w:rPr>
-          <w:rFonts w:ascii="Calibri" w:hAnsi="Calibri" w:cs="Calibri"/>
-          <w:noProof/>
-          <w:sz w:val="26"/>
+        </w:rPr>
+        <w:t>Am J Public Health</w:t>
+      </w:r>
+      <w:r>
+        <w:rPr>
+          <w:rFonts w:ascii="Calibri" w:hAnsi="Calibri" w:cs="Calibri"/>
+          <w:noProof/>
         </w:rPr>
         <w:t xml:space="preserve"> </w:t>
       </w:r>
@@ -1154,17 +1886,15 @@
           <w:b/>
           <w:bCs/>
           <w:noProof/>
-          <w:sz w:val="26"/>
-        </w:rPr>
-        <w:t>34,</w:t>
-      </w:r>
-      <w:r>
-        <w:rPr>
-          <w:rFonts w:ascii="Calibri" w:hAnsi="Calibri" w:cs="Calibri"/>
-          <w:noProof/>
-          <w:sz w:val="26"/>
-        </w:rPr>
-        <w:t xml:space="preserve"> 468–483.</w:t>
+        </w:rPr>
+        <w:t>94,</w:t>
+      </w:r>
+      <w:r>
+        <w:rPr>
+          <w:rFonts w:ascii="Calibri" w:hAnsi="Calibri" w:cs="Calibri"/>
+          <w:noProof/>
+        </w:rPr>
+        <w:t xml:space="preserve"> 2132–2138.</w:t>
       </w:r>
     </w:p>
     <w:p>
@@ -1176,6 +1906,572 @@
         <w:spacing w:before="40"/>
         <w:ind w:left="480" w:hanging="480"/>
         <w:rPr>
+          <w:rFonts w:ascii="Calibri" w:hAnsi="Calibri" w:cs="Calibri"/>
+          <w:noProof/>
+        </w:rPr>
+      </w:pPr>
+      <w:r>
+        <w:rPr>
+          <w:rFonts w:ascii="Calibri" w:hAnsi="Calibri" w:cs="Calibri"/>
+          <w:noProof/>
+        </w:rPr>
+        <w:t xml:space="preserve">Eskenazi B, Marks AR, Catalano R, Bruckner T &amp; Toniolo PG (2007). Low birthweight in New York city and upstate New York following the events of September 11th. </w:t>
+      </w:r>
+      <w:r>
+        <w:rPr>
+          <w:rFonts w:ascii="Calibri" w:hAnsi="Calibri" w:cs="Calibri"/>
+          <w:i/>
+          <w:iCs/>
+          <w:noProof/>
+        </w:rPr>
+        <w:t>Hum Reprod</w:t>
+      </w:r>
+      <w:r>
+        <w:rPr>
+          <w:rFonts w:ascii="Calibri" w:hAnsi="Calibri" w:cs="Calibri"/>
+          <w:noProof/>
+        </w:rPr>
+        <w:t xml:space="preserve"> </w:t>
+      </w:r>
+      <w:r>
+        <w:rPr>
+          <w:rFonts w:ascii="Calibri" w:hAnsi="Calibri" w:cs="Calibri"/>
+          <w:b/>
+          <w:bCs/>
+          <w:noProof/>
+        </w:rPr>
+        <w:t>22,</w:t>
+      </w:r>
+      <w:r>
+        <w:rPr>
+          <w:rFonts w:ascii="Calibri" w:hAnsi="Calibri" w:cs="Calibri"/>
+          <w:noProof/>
+        </w:rPr>
+        <w:t xml:space="preserve"> 3013–3020.</w:t>
+      </w:r>
+    </w:p>
+    <w:p>
+      <w:pPr>
+        <w:widowControl w:val="0"/>
+        <w:autoSpaceDE w:val="0"/>
+        <w:autoSpaceDN w:val="0"/>
+        <w:adjustRightInd w:val="0"/>
+        <w:spacing w:before="40"/>
+        <w:ind w:left="480" w:hanging="480"/>
+        <w:rPr>
+          <w:rFonts w:ascii="Calibri" w:hAnsi="Calibri" w:cs="Calibri"/>
+          <w:noProof/>
+        </w:rPr>
+      </w:pPr>
+      <w:r>
+        <w:rPr>
+          <w:rFonts w:ascii="Calibri" w:hAnsi="Calibri" w:cs="Calibri"/>
+          <w:noProof/>
+        </w:rPr>
+        <w:t xml:space="preserve">Jansson N, Rosario FJ, Gaccioli F, Lager S, Jones HN, Roos S, Jansson T &amp; Powell TL (2013). Activation of Placental mTOR Signaling and Amino Acid Transporters in Obese Women Giving Birth to Large Babies. </w:t>
+      </w:r>
+      <w:r>
+        <w:rPr>
+          <w:rFonts w:ascii="Calibri" w:hAnsi="Calibri" w:cs="Calibri"/>
+          <w:i/>
+          <w:iCs/>
+          <w:noProof/>
+        </w:rPr>
+        <w:t>J Clin Endocrinol Metab</w:t>
+      </w:r>
+      <w:r>
+        <w:rPr>
+          <w:rFonts w:ascii="Calibri" w:hAnsi="Calibri" w:cs="Calibri"/>
+          <w:noProof/>
+        </w:rPr>
+        <w:t xml:space="preserve"> </w:t>
+      </w:r>
+      <w:r>
+        <w:rPr>
+          <w:rFonts w:ascii="Calibri" w:hAnsi="Calibri" w:cs="Calibri"/>
+          <w:b/>
+          <w:bCs/>
+          <w:noProof/>
+        </w:rPr>
+        <w:t>98,</w:t>
+      </w:r>
+      <w:r>
+        <w:rPr>
+          <w:rFonts w:ascii="Calibri" w:hAnsi="Calibri" w:cs="Calibri"/>
+          <w:noProof/>
+        </w:rPr>
+        <w:t xml:space="preserve"> 105–113.</w:t>
+      </w:r>
+    </w:p>
+    <w:p>
+      <w:pPr>
+        <w:widowControl w:val="0"/>
+        <w:autoSpaceDE w:val="0"/>
+        <w:autoSpaceDN w:val="0"/>
+        <w:adjustRightInd w:val="0"/>
+        <w:spacing w:before="40"/>
+        <w:ind w:left="480" w:hanging="480"/>
+        <w:rPr>
+          <w:rFonts w:ascii="Calibri" w:hAnsi="Calibri" w:cs="Calibri"/>
+          <w:noProof/>
+        </w:rPr>
+      </w:pPr>
+      <w:r>
+        <w:rPr>
+          <w:rFonts w:ascii="Calibri" w:hAnsi="Calibri" w:cs="Calibri"/>
+          <w:noProof/>
+        </w:rPr>
+        <w:t xml:space="preserve">Jansson T &amp; Powell TL (2013). Role of placental nutrient sensing in developmental programming. </w:t>
+      </w:r>
+      <w:r>
+        <w:rPr>
+          <w:rFonts w:ascii="Calibri" w:hAnsi="Calibri" w:cs="Calibri"/>
+          <w:i/>
+          <w:iCs/>
+          <w:noProof/>
+        </w:rPr>
+        <w:t>Clin Obstet Gynecol</w:t>
+      </w:r>
+      <w:r>
+        <w:rPr>
+          <w:rFonts w:ascii="Calibri" w:hAnsi="Calibri" w:cs="Calibri"/>
+          <w:noProof/>
+        </w:rPr>
+        <w:t xml:space="preserve"> </w:t>
+      </w:r>
+      <w:r>
+        <w:rPr>
+          <w:rFonts w:ascii="Calibri" w:hAnsi="Calibri" w:cs="Calibri"/>
+          <w:b/>
+          <w:bCs/>
+          <w:noProof/>
+        </w:rPr>
+        <w:t>56,</w:t>
+      </w:r>
+      <w:r>
+        <w:rPr>
+          <w:rFonts w:ascii="Calibri" w:hAnsi="Calibri" w:cs="Calibri"/>
+          <w:noProof/>
+        </w:rPr>
+        <w:t xml:space="preserve"> 591–601.</w:t>
+      </w:r>
+    </w:p>
+    <w:p>
+      <w:pPr>
+        <w:widowControl w:val="0"/>
+        <w:autoSpaceDE w:val="0"/>
+        <w:autoSpaceDN w:val="0"/>
+        <w:adjustRightInd w:val="0"/>
+        <w:spacing w:before="40"/>
+        <w:ind w:left="480" w:hanging="480"/>
+        <w:rPr>
+          <w:rFonts w:ascii="Calibri" w:hAnsi="Calibri" w:cs="Calibri"/>
+          <w:noProof/>
+        </w:rPr>
+      </w:pPr>
+      <w:r>
+        <w:rPr>
+          <w:rFonts w:ascii="Calibri" w:hAnsi="Calibri" w:cs="Calibri"/>
+          <w:noProof/>
+        </w:rPr>
+        <w:t xml:space="preserve">Kaur G &amp; Dufour JM (2012). Cell lines: Valuable tools or useless artifacts. </w:t>
+      </w:r>
+      <w:r>
+        <w:rPr>
+          <w:rFonts w:ascii="Calibri" w:hAnsi="Calibri" w:cs="Calibri"/>
+          <w:i/>
+          <w:iCs/>
+          <w:noProof/>
+        </w:rPr>
+        <w:t>Spermatogenesis</w:t>
+      </w:r>
+      <w:r>
+        <w:rPr>
+          <w:rFonts w:ascii="Calibri" w:hAnsi="Calibri" w:cs="Calibri"/>
+          <w:noProof/>
+        </w:rPr>
+        <w:t xml:space="preserve"> </w:t>
+      </w:r>
+      <w:r>
+        <w:rPr>
+          <w:rFonts w:ascii="Calibri" w:hAnsi="Calibri" w:cs="Calibri"/>
+          <w:b/>
+          <w:bCs/>
+          <w:noProof/>
+        </w:rPr>
+        <w:t>2,</w:t>
+      </w:r>
+      <w:r>
+        <w:rPr>
+          <w:rFonts w:ascii="Calibri" w:hAnsi="Calibri" w:cs="Calibri"/>
+          <w:noProof/>
+        </w:rPr>
+        <w:t xml:space="preserve"> 1–5.</w:t>
+      </w:r>
+    </w:p>
+    <w:p>
+      <w:pPr>
+        <w:widowControl w:val="0"/>
+        <w:autoSpaceDE w:val="0"/>
+        <w:autoSpaceDN w:val="0"/>
+        <w:adjustRightInd w:val="0"/>
+        <w:spacing w:before="40"/>
+        <w:ind w:left="480" w:hanging="480"/>
+        <w:rPr>
+          <w:rFonts w:ascii="Calibri" w:hAnsi="Calibri" w:cs="Calibri"/>
+          <w:noProof/>
+        </w:rPr>
+      </w:pPr>
+      <w:r>
+        <w:rPr>
+          <w:rFonts w:ascii="Calibri" w:hAnsi="Calibri" w:cs="Calibri"/>
+          <w:noProof/>
+        </w:rPr>
+        <w:t xml:space="preserve">Mparmpakas D, Zachariades E, Goumenou A, Gidron Y &amp; Karteris E (2012). Placental DEPTOR as a stress sensor during pregnancy. </w:t>
+      </w:r>
+      <w:r>
+        <w:rPr>
+          <w:rFonts w:ascii="Calibri" w:hAnsi="Calibri" w:cs="Calibri"/>
+          <w:i/>
+          <w:iCs/>
+          <w:noProof/>
+        </w:rPr>
+        <w:t>Clin Sci (Lond)</w:t>
+      </w:r>
+      <w:r>
+        <w:rPr>
+          <w:rFonts w:ascii="Calibri" w:hAnsi="Calibri" w:cs="Calibri"/>
+          <w:noProof/>
+        </w:rPr>
+        <w:t xml:space="preserve"> </w:t>
+      </w:r>
+      <w:r>
+        <w:rPr>
+          <w:rFonts w:ascii="Calibri" w:hAnsi="Calibri" w:cs="Calibri"/>
+          <w:b/>
+          <w:bCs/>
+          <w:noProof/>
+        </w:rPr>
+        <w:t>122,</w:t>
+      </w:r>
+      <w:r>
+        <w:rPr>
+          <w:rFonts w:ascii="Calibri" w:hAnsi="Calibri" w:cs="Calibri"/>
+          <w:noProof/>
+        </w:rPr>
+        <w:t xml:space="preserve"> 349–359.</w:t>
+      </w:r>
+    </w:p>
+    <w:p>
+      <w:pPr>
+        <w:widowControl w:val="0"/>
+        <w:autoSpaceDE w:val="0"/>
+        <w:autoSpaceDN w:val="0"/>
+        <w:adjustRightInd w:val="0"/>
+        <w:spacing w:before="40"/>
+        <w:ind w:left="480" w:hanging="480"/>
+        <w:rPr>
+          <w:rFonts w:ascii="Calibri" w:hAnsi="Calibri" w:cs="Calibri"/>
+          <w:noProof/>
+        </w:rPr>
+      </w:pPr>
+      <w:r>
+        <w:rPr>
+          <w:rFonts w:ascii="Calibri" w:hAnsi="Calibri" w:cs="Calibri"/>
+          <w:noProof/>
+        </w:rPr>
+        <w:t xml:space="preserve">Rangarajan A &amp; Weinberg RA (2003). Comparative biology of mouse versus human cells: modelling human cancer in mice. </w:t>
+      </w:r>
+      <w:r>
+        <w:rPr>
+          <w:rFonts w:ascii="Calibri" w:hAnsi="Calibri" w:cs="Calibri"/>
+          <w:i/>
+          <w:iCs/>
+          <w:noProof/>
+        </w:rPr>
+        <w:t>Nat Rev Cancer</w:t>
+      </w:r>
+      <w:r>
+        <w:rPr>
+          <w:rFonts w:ascii="Calibri" w:hAnsi="Calibri" w:cs="Calibri"/>
+          <w:noProof/>
+        </w:rPr>
+        <w:t xml:space="preserve"> </w:t>
+      </w:r>
+      <w:r>
+        <w:rPr>
+          <w:rFonts w:ascii="Calibri" w:hAnsi="Calibri" w:cs="Calibri"/>
+          <w:b/>
+          <w:bCs/>
+          <w:noProof/>
+        </w:rPr>
+        <w:t>3,</w:t>
+      </w:r>
+      <w:r>
+        <w:rPr>
+          <w:rFonts w:ascii="Calibri" w:hAnsi="Calibri" w:cs="Calibri"/>
+          <w:noProof/>
+        </w:rPr>
+        <w:t xml:space="preserve"> 952–959.</w:t>
+      </w:r>
+    </w:p>
+    <w:p>
+      <w:pPr>
+        <w:widowControl w:val="0"/>
+        <w:autoSpaceDE w:val="0"/>
+        <w:autoSpaceDN w:val="0"/>
+        <w:adjustRightInd w:val="0"/>
+        <w:spacing w:before="40"/>
+        <w:ind w:left="480" w:hanging="480"/>
+        <w:rPr>
+          <w:rFonts w:ascii="Calibri" w:hAnsi="Calibri" w:cs="Calibri"/>
+          <w:noProof/>
+        </w:rPr>
+      </w:pPr>
+      <w:r>
+        <w:rPr>
+          <w:rFonts w:ascii="Calibri" w:hAnsi="Calibri" w:cs="Calibri"/>
+          <w:noProof/>
+        </w:rPr>
+        <w:t xml:space="preserve">Roos S, Jansson N, Palmberg I, Säljö K, Powell TL &amp; Jansson T (2007). Mammalian target of rapamycin in the human placenta regulates leucine transport and is down-regulated in restricted fetal growth. </w:t>
+      </w:r>
+      <w:r>
+        <w:rPr>
+          <w:rFonts w:ascii="Calibri" w:hAnsi="Calibri" w:cs="Calibri"/>
+          <w:i/>
+          <w:iCs/>
+          <w:noProof/>
+        </w:rPr>
+        <w:t>J Physiol</w:t>
+      </w:r>
+      <w:r>
+        <w:rPr>
+          <w:rFonts w:ascii="Calibri" w:hAnsi="Calibri" w:cs="Calibri"/>
+          <w:noProof/>
+        </w:rPr>
+        <w:t xml:space="preserve"> </w:t>
+      </w:r>
+      <w:r>
+        <w:rPr>
+          <w:rFonts w:ascii="Calibri" w:hAnsi="Calibri" w:cs="Calibri"/>
+          <w:b/>
+          <w:bCs/>
+          <w:noProof/>
+        </w:rPr>
+        <w:t>582,</w:t>
+      </w:r>
+      <w:r>
+        <w:rPr>
+          <w:rFonts w:ascii="Calibri" w:hAnsi="Calibri" w:cs="Calibri"/>
+          <w:noProof/>
+        </w:rPr>
+        <w:t xml:space="preserve"> 449–459.</w:t>
+      </w:r>
+    </w:p>
+    <w:p>
+      <w:pPr>
+        <w:widowControl w:val="0"/>
+        <w:autoSpaceDE w:val="0"/>
+        <w:autoSpaceDN w:val="0"/>
+        <w:adjustRightInd w:val="0"/>
+        <w:spacing w:before="40"/>
+        <w:ind w:left="480" w:hanging="480"/>
+        <w:rPr>
+          <w:rFonts w:ascii="Calibri" w:hAnsi="Calibri" w:cs="Calibri"/>
+          <w:noProof/>
+        </w:rPr>
+      </w:pPr>
+      <w:r>
+        <w:rPr>
+          <w:rFonts w:ascii="Calibri" w:hAnsi="Calibri" w:cs="Calibri"/>
+          <w:noProof/>
+        </w:rPr>
+        <w:t xml:space="preserve">De Souza SW, F Adlard BP &amp; Souza D (1973). </w:t>
+      </w:r>
+      <w:r>
+        <w:rPr>
+          <w:rFonts w:ascii="Calibri" w:hAnsi="Calibri" w:cs="Calibri"/>
+          <w:i/>
+          <w:iCs/>
+          <w:noProof/>
+        </w:rPr>
+        <w:t>Growth of suckling rats after treatment with dexamethasone or cortisol Implications for steroid therapy in human infants</w:t>
+      </w:r>
+      <w:r>
+        <w:rPr>
+          <w:rFonts w:ascii="Calibri" w:hAnsi="Calibri" w:cs="Calibri"/>
+          <w:noProof/>
+        </w:rPr>
+        <w:t>. Available at: https://www.ncbi.nlm.nih.gov/pmc/articles/PMC1648459/pdf/archdisch00863-0029.pdf [Accessed August 18, 2019].</w:t>
+      </w:r>
+    </w:p>
+    <w:p>
+      <w:pPr>
+        <w:widowControl w:val="0"/>
+        <w:autoSpaceDE w:val="0"/>
+        <w:autoSpaceDN w:val="0"/>
+        <w:adjustRightInd w:val="0"/>
+        <w:spacing w:before="40"/>
+        <w:ind w:left="480" w:hanging="480"/>
+        <w:rPr>
+          <w:rFonts w:ascii="Calibri" w:hAnsi="Calibri" w:cs="Calibri"/>
+          <w:noProof/>
+        </w:rPr>
+      </w:pPr>
+      <w:r>
+        <w:rPr>
+          <w:rFonts w:ascii="Calibri" w:hAnsi="Calibri" w:cs="Calibri"/>
+          <w:noProof/>
+        </w:rPr>
+        <w:t xml:space="preserve">Stephens MAC &amp; Wand G (2012). Stress and the HPA axis: role of glucocorticoids in alcohol dependence. </w:t>
+      </w:r>
+      <w:r>
+        <w:rPr>
+          <w:rFonts w:ascii="Calibri" w:hAnsi="Calibri" w:cs="Calibri"/>
+          <w:i/>
+          <w:iCs/>
+          <w:noProof/>
+        </w:rPr>
+        <w:t>Alcohol Res</w:t>
+      </w:r>
+      <w:r>
+        <w:rPr>
+          <w:rFonts w:ascii="Calibri" w:hAnsi="Calibri" w:cs="Calibri"/>
+          <w:noProof/>
+        </w:rPr>
+        <w:t xml:space="preserve"> </w:t>
+      </w:r>
+      <w:r>
+        <w:rPr>
+          <w:rFonts w:ascii="Calibri" w:hAnsi="Calibri" w:cs="Calibri"/>
+          <w:b/>
+          <w:bCs/>
+          <w:noProof/>
+        </w:rPr>
+        <w:t>34,</w:t>
+      </w:r>
+      <w:r>
+        <w:rPr>
+          <w:rFonts w:ascii="Calibri" w:hAnsi="Calibri" w:cs="Calibri"/>
+          <w:noProof/>
+        </w:rPr>
+        <w:t xml:space="preserve"> 468–483.</w:t>
+      </w:r>
+    </w:p>
+    <w:p>
+      <w:pPr>
+        <w:widowControl w:val="0"/>
+        <w:autoSpaceDE w:val="0"/>
+        <w:autoSpaceDN w:val="0"/>
+        <w:adjustRightInd w:val="0"/>
+        <w:spacing w:before="40"/>
+        <w:ind w:left="480" w:hanging="480"/>
+        <w:rPr>
+          <w:rFonts w:ascii="Calibri" w:hAnsi="Calibri" w:cs="Calibri"/>
+          <w:noProof/>
+        </w:rPr>
+      </w:pPr>
+      <w:r>
+        <w:rPr>
+          <w:rFonts w:ascii="Calibri" w:hAnsi="Calibri" w:cs="Calibri"/>
+          <w:noProof/>
+        </w:rPr>
+        <w:t xml:space="preserve">Wang X &amp; Proud CG (2006). The mTOR Pathway in the Control of Protein Synthesis. </w:t>
+      </w:r>
+      <w:r>
+        <w:rPr>
+          <w:rFonts w:ascii="Calibri" w:hAnsi="Calibri" w:cs="Calibri"/>
+          <w:i/>
+          <w:iCs/>
+          <w:noProof/>
+        </w:rPr>
+        <w:t>Physiology</w:t>
+      </w:r>
+      <w:r>
+        <w:rPr>
+          <w:rFonts w:ascii="Calibri" w:hAnsi="Calibri" w:cs="Calibri"/>
+          <w:noProof/>
+        </w:rPr>
+        <w:t xml:space="preserve"> </w:t>
+      </w:r>
+      <w:r>
+        <w:rPr>
+          <w:rFonts w:ascii="Calibri" w:hAnsi="Calibri" w:cs="Calibri"/>
+          <w:b/>
+          <w:bCs/>
+          <w:noProof/>
+        </w:rPr>
+        <w:t>21,</w:t>
+      </w:r>
+      <w:r>
+        <w:rPr>
+          <w:rFonts w:ascii="Calibri" w:hAnsi="Calibri" w:cs="Calibri"/>
+          <w:noProof/>
+        </w:rPr>
+        <w:t xml:space="preserve"> 362–369.</w:t>
+      </w:r>
+    </w:p>
+    <w:p>
+      <w:pPr>
+        <w:widowControl w:val="0"/>
+        <w:autoSpaceDE w:val="0"/>
+        <w:autoSpaceDN w:val="0"/>
+        <w:adjustRightInd w:val="0"/>
+        <w:spacing w:before="40"/>
+        <w:ind w:left="480" w:hanging="480"/>
+        <w:rPr>
+          <w:rFonts w:ascii="Calibri" w:hAnsi="Calibri" w:cs="Calibri"/>
+          <w:noProof/>
+        </w:rPr>
+      </w:pPr>
+      <w:r>
+        <w:rPr>
+          <w:rFonts w:ascii="Calibri" w:hAnsi="Calibri" w:cs="Calibri"/>
+          <w:noProof/>
+        </w:rPr>
+        <w:t xml:space="preserve">Wen HY, Abbasi S, Kellems RE &amp; Xia Y (2005). mTOR: A placental growth signaling sensor. </w:t>
+      </w:r>
+      <w:r>
+        <w:rPr>
+          <w:rFonts w:ascii="Calibri" w:hAnsi="Calibri" w:cs="Calibri"/>
+          <w:i/>
+          <w:iCs/>
+          <w:noProof/>
+        </w:rPr>
+        <w:t>Placenta</w:t>
+      </w:r>
+      <w:r>
+        <w:rPr>
+          <w:rFonts w:ascii="Calibri" w:hAnsi="Calibri" w:cs="Calibri"/>
+          <w:noProof/>
+        </w:rPr>
+        <w:t xml:space="preserve"> </w:t>
+      </w:r>
+      <w:r>
+        <w:rPr>
+          <w:rFonts w:ascii="Calibri" w:hAnsi="Calibri" w:cs="Calibri"/>
+          <w:b/>
+          <w:bCs/>
+          <w:noProof/>
+        </w:rPr>
+        <w:t>26,</w:t>
+      </w:r>
+      <w:r>
+        <w:rPr>
+          <w:rFonts w:ascii="Calibri" w:hAnsi="Calibri" w:cs="Calibri"/>
+          <w:noProof/>
+        </w:rPr>
+        <w:t xml:space="preserve"> S63–S69.</w:t>
+      </w:r>
+    </w:p>
+    <w:p>
+      <w:pPr>
+        <w:widowControl w:val="0"/>
+        <w:autoSpaceDE w:val="0"/>
+        <w:autoSpaceDN w:val="0"/>
+        <w:adjustRightInd w:val="0"/>
+        <w:spacing w:before="40"/>
+        <w:rPr>
           <w:rFonts w:cstheme="minorHAnsi"/>
         </w:rPr>
       </w:pPr>
@@ -1185,34 +2481,6 @@
         </w:rPr>
         <w:fldChar w:fldCharType="end"/>
       </w:r>
-    </w:p>
-    <w:p>
-      <w:pPr>
-        <w:rPr>
-          <w:rFonts w:cstheme="minorHAnsi"/>
-        </w:rPr>
-      </w:pPr>
-    </w:p>
-    <w:p>
-      <w:pPr>
-        <w:rPr>
-          <w:rFonts w:cstheme="minorHAnsi"/>
-        </w:rPr>
-      </w:pPr>
-    </w:p>
-    <w:p>
-      <w:pPr>
-        <w:rPr>
-          <w:rFonts w:cstheme="minorHAnsi"/>
-        </w:rPr>
-      </w:pPr>
-    </w:p>
-    <w:p>
-      <w:pPr>
-        <w:rPr>
-          <w:rFonts w:cstheme="minorHAnsi"/>
-        </w:rPr>
-      </w:pPr>
     </w:p>
     <w:sectPr>
       <w:footerReference w:type="default" r:id="rId8"/>
@@ -1287,19 +2555,25 @@
       <w:r>
         <w:rPr>
           <w:rStyle w:val="FootnoteReference"/>
-        </w:rPr>
-        <w:footnoteRef/>
-      </w:r>
-      <w:r>
-        <w:t xml:space="preserve"> </w:t>
-      </w:r>
-      <w:r>
-        <w:rPr>
-          <w:rFonts w:cstheme="minorHAnsi"/>
           <w:sz w:val="20"/>
           <w:szCs w:val="20"/>
         </w:rPr>
-        <w:t xml:space="preserve">Understanding the stress response, Harvard Health Publishing, HHARVARD MEDICAL SCHOOL. Retrieved from </w:t>
+        <w:footnoteRef/>
+      </w:r>
+      <w:r>
+        <w:rPr>
+          <w:sz w:val="20"/>
+          <w:szCs w:val="20"/>
+        </w:rPr>
+        <w:t xml:space="preserve"> </w:t>
+      </w:r>
+      <w:r>
+        <w:rPr>
+          <w:rFonts w:cstheme="minorHAnsi"/>
+          <w:sz w:val="20"/>
+          <w:szCs w:val="20"/>
+        </w:rPr>
+        <w:t xml:space="preserve">Understanding the stress response, Harvard Health Publishing, HARVARD MEDICAL SCHOOL. Retrieved from </w:t>
       </w:r>
       <w:hyperlink r:id="rId1" w:history="1">
         <w:r>
@@ -1326,28 +2600,16 @@
         <w:footnoteRef/>
       </w:r>
       <w:r>
+        <w:t xml:space="preserve"> Know your brain: HPA axis, NEUROSCIENTIFICALLY CHALLENGED,</w:t>
+      </w:r>
+      <w:r>
+        <w:rPr>
+          <w:i/>
+        </w:rPr>
         <w:t xml:space="preserve"> </w:t>
       </w:r>
       <w:r>
-        <w:t xml:space="preserve">Know your brain: HPA axis, </w:t>
-      </w:r>
-      <w:r>
-        <w:t>NEUROSCIENTIFICALLY CHALLENGED,</w:t>
-      </w:r>
-      <w:r>
-        <w:rPr>
-          <w:i/>
-        </w:rPr>
-        <w:t xml:space="preserve"> </w:t>
-      </w:r>
-      <w:r>
-        <w:t>Published June 04,2014</w:t>
-      </w:r>
-      <w:r>
-        <w:t>.</w:t>
-      </w:r>
-      <w:r>
-        <w:t xml:space="preserve"> Retrieved from:</w:t>
+        <w:t>Published June 04,2014. Retrieved from:</w:t>
       </w:r>
       <w:r>
         <w:rPr>
@@ -1363,6 +2625,113 @@
           <w:t>https://www.neuroscientificallychallenged.com/blog/2014/5/31/what-is-the-hpa-axis</w:t>
         </w:r>
       </w:hyperlink>
+    </w:p>
+  </w:footnote>
+  <w:footnote w:id="3">
+    <w:p>
+      <w:pPr>
+        <w:pStyle w:val="FootnoteText"/>
+      </w:pPr>
+      <w:r>
+        <w:rPr>
+          <w:rStyle w:val="FootnoteReference"/>
+        </w:rPr>
+        <w:footnoteRef/>
+      </w:r>
+      <w:r>
+        <w:t xml:space="preserve"> Why are mice considered excellent models for humans?, The Jackson Laboratory. Retrieved from </w:t>
+      </w:r>
+      <w:hyperlink r:id="rId3" w:history="1">
+        <w:r>
+          <w:rPr>
+            <w:rStyle w:val="Hyperlink"/>
+          </w:rPr>
+          <w:t>https://www.jax.org/why-the-mouse/excellent-models</w:t>
+        </w:r>
+      </w:hyperlink>
+      <w:r>
+        <w:t xml:space="preserve"> </w:t>
+      </w:r>
+    </w:p>
+  </w:footnote>
+  <w:footnote w:id="4">
+    <w:p>
+      <w:pPr>
+        <w:rPr>
+          <w:sz w:val="20"/>
+          <w:szCs w:val="20"/>
+        </w:rPr>
+      </w:pPr>
+      <w:r>
+        <w:rPr>
+          <w:rStyle w:val="FootnoteReference"/>
+          <w:sz w:val="20"/>
+          <w:szCs w:val="20"/>
+        </w:rPr>
+        <w:footnoteRef/>
+      </w:r>
+      <w:r>
+        <w:rPr>
+          <w:sz w:val="20"/>
+          <w:szCs w:val="20"/>
+        </w:rPr>
+        <w:t xml:space="preserve"> The Mouse Model: Less than Perfect, Still Invaluable, Institute for Basic Biomedical Sciences, JOHNS HOPKINS MEDICINE. Retrieved from </w:t>
+      </w:r>
+      <w:hyperlink r:id="rId4" w:history="1">
+        <w:r>
+          <w:rPr>
+            <w:rStyle w:val="Hyperlink"/>
+            <w:sz w:val="20"/>
+            <w:szCs w:val="20"/>
+          </w:rPr>
+          <w:t>https://www.hopkinsmedicine.org/institute_basic_biomedical_sciences/news_events/articles_and_stories/model_organisms/201010_mouse_model.html</w:t>
+        </w:r>
+      </w:hyperlink>
+    </w:p>
+    <w:p>
+      <w:pPr>
+        <w:pStyle w:val="FootnoteText"/>
+      </w:pPr>
+    </w:p>
+  </w:footnote>
+  <w:footnote w:id="5">
+    <w:p>
+      <w:pPr>
+        <w:rPr>
+          <w:sz w:val="20"/>
+          <w:szCs w:val="20"/>
+        </w:rPr>
+      </w:pPr>
+      <w:r>
+        <w:rPr>
+          <w:rStyle w:val="FootnoteReference"/>
+          <w:sz w:val="20"/>
+          <w:szCs w:val="20"/>
+        </w:rPr>
+        <w:footnoteRef/>
+      </w:r>
+      <w:r>
+        <w:rPr>
+          <w:sz w:val="20"/>
+          <w:szCs w:val="20"/>
+        </w:rPr>
+        <w:t xml:space="preserve"> Mouse Cell Line, ingenious targeting laboratory. Published January 2, 2018. Retrieved from </w:t>
+      </w:r>
+      <w:hyperlink r:id="rId5" w:history="1">
+        <w:r>
+          <w:rPr>
+            <w:rStyle w:val="Hyperlink"/>
+            <w:sz w:val="20"/>
+            <w:szCs w:val="20"/>
+          </w:rPr>
+          <w:t>https://www.genetargeting.com/stem-cell/mouse-cell-line/</w:t>
+        </w:r>
+      </w:hyperlink>
+    </w:p>
+    <w:p>
+      <w:pPr>
+        <w:pStyle w:val="FootnoteText"/>
+      </w:pPr>
     </w:p>
   </w:footnote>
 </w:footnotes>
@@ -1806,7 +3175,6 @@
   <w:style w:type="character" w:default="1" w:styleId="DefaultParagraphFont">
     <w:name w:val="Default Paragraph Font"/>
     <w:uiPriority w:val="1"/>
-    <w:semiHidden/>
     <w:unhideWhenUsed/>
   </w:style>
   <w:style w:type="table" w:default="1" w:styleId="TableNormal">
@@ -1952,6 +3320,17 @@
     <w:rPr>
       <w:color w:val="605E5C"/>
       <w:shd w:val="clear" w:color="auto" w:fill="E1DFDD"/>
+    </w:rPr>
+  </w:style>
+  <w:style w:type="character" w:styleId="EndnoteReference">
+    <w:name w:val="endnote reference"/>
+    <w:basedOn w:val="DefaultParagraphFont"/>
+    <w:uiPriority w:val="99"/>
+    <w:semiHidden/>
+    <w:unhideWhenUsed/>
+    <w:rsid w:val="006B7F19"/>
+    <w:rPr>
+      <w:vertAlign w:val="superscript"/>
     </w:rPr>
   </w:style>
 </w:styles>
@@ -2223,7 +3602,7 @@
 </file>
 
 <file path=customXml/itemProps1.xml><?xml version="1.0" encoding="utf-8"?>
-<ds:datastoreItem xmlns:ds="http://schemas.openxmlformats.org/officeDocument/2006/customXml" ds:itemID="{73EADDB9-C32F-BB42-AFC9-771908B2156C}">
+<ds:datastoreItem xmlns:ds="http://schemas.openxmlformats.org/officeDocument/2006/customXml" ds:itemID="{A4BFF757-A5D2-CD47-A1D3-6015BE7AA587}">
   <ds:schemaRefs>
     <ds:schemaRef ds:uri="http://schemas.openxmlformats.org/officeDocument/2006/bibliography"/>
   </ds:schemaRefs>

</xml_diff>